<commit_message>
Acrescentando na descrição algumas informações
</commit_message>
<xml_diff>
--- a/Projeto Banco de Dados v1.docx
+++ b/Projeto Banco de Dados v1.docx
@@ -1,6 +1,6 @@
 
 <file path=word/document.xml><?xml version="1.0" encoding="utf-8"?>
-<w:document xmlns:wpc="http://schemas.microsoft.com/office/word/2010/wordprocessingCanvas" xmlns:mc="http://schemas.openxmlformats.org/markup-compatibility/2006" xmlns:o="urn:schemas-microsoft-com:office:office" xmlns:r="http://schemas.openxmlformats.org/officeDocument/2006/relationships" xmlns:m="http://schemas.openxmlformats.org/officeDocument/2006/math" xmlns:v="urn:schemas-microsoft-com:vml" xmlns:wp14="http://schemas.microsoft.com/office/word/2010/wordprocessingDrawing" xmlns:wp="http://schemas.openxmlformats.org/drawingml/2006/wordprocessingDrawing" xmlns:w10="urn:schemas-microsoft-com:office:word" xmlns:w="http://schemas.openxmlformats.org/wordprocessingml/2006/main" xmlns:w14="http://schemas.microsoft.com/office/word/2010/wordml" xmlns:wpg="http://schemas.microsoft.com/office/word/2010/wordprocessingGroup" xmlns:wpi="http://schemas.microsoft.com/office/word/2010/wordprocessingInk" xmlns:wne="http://schemas.microsoft.com/office/word/2006/wordml" xmlns:wps="http://schemas.microsoft.com/office/word/2010/wordprocessingShape" mc:Ignorable="w14 wp14">
+<w:document xmlns:ve="http://schemas.openxmlformats.org/markup-compatibility/2006" xmlns:o="urn:schemas-microsoft-com:office:office" xmlns:r="http://schemas.openxmlformats.org/officeDocument/2006/relationships" xmlns:m="http://schemas.openxmlformats.org/officeDocument/2006/math" xmlns:v="urn:schemas-microsoft-com:vml" xmlns:wp="http://schemas.openxmlformats.org/drawingml/2006/wordprocessingDrawing" xmlns:w10="urn:schemas-microsoft-com:office:word" xmlns:w="http://schemas.openxmlformats.org/wordprocessingml/2006/main" xmlns:wne="http://schemas.microsoft.com/office/word/2006/wordml">
   <w:body>
     <w:p>
       <w:pPr>
@@ -34,10 +34,10 @@
                     <pic:cNvPicPr/>
                   </pic:nvPicPr>
                   <pic:blipFill>
-                    <a:blip r:embed="rId9" cstate="print">
+                    <a:blip r:embed="rId8" cstate="print">
                       <a:extLst>
                         <a:ext uri="{28A0092B-C50C-407E-A947-70E740481C1C}">
-                          <a14:useLocalDpi xmlns:a14="http://schemas.microsoft.com/office/drawing/2010/main" val="0"/>
+                          <a14:useLocalDpi xmlns:a14="http://schemas.microsoft.com/office/drawing/2010/main" xmlns:wps="http://schemas.microsoft.com/office/word/2010/wordprocessingShape" xmlns:wpi="http://schemas.microsoft.com/office/word/2010/wordprocessingInk" xmlns:wpg="http://schemas.microsoft.com/office/word/2010/wordprocessingGroup" xmlns:w14="http://schemas.microsoft.com/office/word/2010/wordml" xmlns:w="http://schemas.openxmlformats.org/wordprocessingml/2006/main" xmlns:w10="urn:schemas-microsoft-com:office:word" xmlns:wp14="http://schemas.microsoft.com/office/word/2010/wordprocessingDrawing" xmlns:v="urn:schemas-microsoft-com:vml" xmlns:o="urn:schemas-microsoft-com:office:office" xmlns:mc="http://schemas.openxmlformats.org/markup-compatibility/2006" xmlns:wpc="http://schemas.microsoft.com/office/word/2010/wordprocessingCanvas" xmlns="" val="0"/>
                         </a:ext>
                       </a:extLst>
                     </a:blip>
@@ -87,18 +87,8 @@
           <w:b/>
           <w:sz w:val="24"/>
         </w:rPr>
-        <w:t xml:space="preserve">INSTITUTO FEDERAL DE EDUCAÇÃO, CIÊNCIA </w:t>
-      </w:r>
-      <w:proofErr w:type="gramStart"/>
-      <w:r>
-        <w:rPr>
-          <w:rFonts w:ascii="Times New Roman" w:hAnsi="Times New Roman" w:cs="Times New Roman"/>
-          <w:b/>
-          <w:sz w:val="24"/>
-        </w:rPr>
-        <w:t>E</w:t>
-      </w:r>
-      <w:proofErr w:type="gramEnd"/>
+        <w:t>INSTITUTO FEDERAL DE EDUCAÇÃO, CIÊNCIA E</w:t>
+      </w:r>
     </w:p>
     <w:p>
       <w:pPr>
@@ -1473,21 +1463,21 @@
     </w:p>
     <w:sdt>
       <w:sdtPr>
+        <w:rPr>
+          <w:rFonts w:asciiTheme="minorHAnsi" w:eastAsiaTheme="minorHAnsi" w:hAnsiTheme="minorHAnsi" w:cstheme="minorBidi"/>
+          <w:b w:val="0"/>
+          <w:bCs w:val="0"/>
+          <w:color w:val="auto"/>
+          <w:sz w:val="22"/>
+          <w:szCs w:val="22"/>
+          <w:lang w:eastAsia="en-US"/>
+        </w:rPr>
         <w:id w:val="31238841"/>
         <w:docPartObj>
           <w:docPartGallery w:val="Table of Contents"/>
           <w:docPartUnique/>
         </w:docPartObj>
       </w:sdtPr>
-      <w:sdtEndPr>
-        <w:rPr>
-          <w:rFonts w:asciiTheme="minorHAnsi" w:eastAsiaTheme="minorHAnsi" w:hAnsiTheme="minorHAnsi" w:cstheme="minorBidi"/>
-          <w:color w:val="auto"/>
-          <w:sz w:val="22"/>
-          <w:szCs w:val="22"/>
-          <w:lang w:eastAsia="en-US"/>
-        </w:rPr>
-      </w:sdtEndPr>
       <w:sdtContent>
         <w:p>
           <w:pPr>
@@ -2098,7 +2088,7 @@
           <w:sz w:val="24"/>
         </w:rPr>
         <w:sectPr>
-          <w:headerReference w:type="default" r:id="rId10"/>
+          <w:headerReference w:type="default" r:id="rId9"/>
           <w:pgSz w:w="11906" w:h="16838"/>
           <w:pgMar w:top="1701" w:right="1134" w:bottom="1134" w:left="1701" w:header="708" w:footer="708" w:gutter="0"/>
           <w:cols w:space="708"/>
@@ -2137,23 +2127,7 @@
           <w:rFonts w:ascii="Times New Roman" w:hAnsi="Times New Roman" w:cs="Times New Roman"/>
           <w:sz w:val="24"/>
         </w:rPr>
-        <w:t xml:space="preserve">A </w:t>
-      </w:r>
-      <w:proofErr w:type="spellStart"/>
-      <w:r>
-        <w:rPr>
-          <w:rFonts w:ascii="Times New Roman" w:hAnsi="Times New Roman" w:cs="Times New Roman"/>
-          <w:sz w:val="24"/>
-        </w:rPr>
-        <w:t>Freezanet</w:t>
-      </w:r>
-      <w:proofErr w:type="spellEnd"/>
-      <w:r>
-        <w:rPr>
-          <w:rFonts w:ascii="Times New Roman" w:hAnsi="Times New Roman" w:cs="Times New Roman"/>
-          <w:sz w:val="24"/>
-        </w:rPr>
-        <w:t xml:space="preserve"> é uma empresa que há muito tempo realiza o serviço de provedo</w:t>
+        <w:t>A Freezanet é uma empresa que há muito tempo realiza o serviço de provedo</w:t>
       </w:r>
       <w:r>
         <w:rPr>
@@ -2394,28 +2368,7 @@
           <w:rFonts w:ascii="Times New Roman" w:hAnsi="Times New Roman" w:cs="Times New Roman"/>
           <w:sz w:val="24"/>
         </w:rPr>
-        <w:t>,</w:t>
-      </w:r>
-      <w:r>
-        <w:rPr>
-          <w:rFonts w:ascii="Times New Roman" w:hAnsi="Times New Roman" w:cs="Times New Roman"/>
-          <w:sz w:val="24"/>
-        </w:rPr>
-        <w:t xml:space="preserve"> </w:t>
-      </w:r>
-      <w:r>
-        <w:rPr>
-          <w:rFonts w:ascii="Times New Roman" w:hAnsi="Times New Roman" w:cs="Times New Roman"/>
-          <w:sz w:val="24"/>
-        </w:rPr>
-        <w:t>qual</w:t>
-      </w:r>
-      <w:r>
-        <w:rPr>
-          <w:rFonts w:ascii="Times New Roman" w:hAnsi="Times New Roman" w:cs="Times New Roman"/>
-          <w:sz w:val="24"/>
-        </w:rPr>
-        <w:t xml:space="preserve"> </w:t>
+        <w:t>,qual</w:t>
       </w:r>
       <w:r>
         <w:rPr>
@@ -2443,23 +2396,14 @@
           <w:rFonts w:ascii="Times New Roman" w:hAnsi="Times New Roman" w:cs="Times New Roman"/>
           <w:sz w:val="24"/>
         </w:rPr>
-        <w:t xml:space="preserve"> </w:t>
-      </w:r>
-      <w:proofErr w:type="spellStart"/>
-      <w:r>
-        <w:rPr>
-          <w:rFonts w:ascii="Times New Roman" w:hAnsi="Times New Roman" w:cs="Times New Roman"/>
-          <w:sz w:val="24"/>
-        </w:rPr>
-        <w:t>email</w:t>
-      </w:r>
-      <w:proofErr w:type="spellEnd"/>
-      <w:r>
-        <w:rPr>
-          <w:rFonts w:ascii="Times New Roman" w:hAnsi="Times New Roman" w:cs="Times New Roman"/>
-          <w:sz w:val="24"/>
-        </w:rPr>
-        <w:t xml:space="preserve"> e</w:t>
+        <w:t xml:space="preserve"> ,</w:t>
+      </w:r>
+      <w:r>
+        <w:rPr>
+          <w:rFonts w:ascii="Times New Roman" w:hAnsi="Times New Roman" w:cs="Times New Roman"/>
+          <w:sz w:val="24"/>
+        </w:rPr>
+        <w:t>email e</w:t>
       </w:r>
       <w:r>
         <w:rPr>
@@ -2494,50 +2438,96 @@
           <w:rFonts w:ascii="Times New Roman" w:hAnsi="Times New Roman" w:cs="Times New Roman"/>
           <w:sz w:val="24"/>
         </w:rPr>
+        <w:t>.Para cada cliente</w:t>
+      </w:r>
+      <w:r>
+        <w:rPr>
+          <w:rFonts w:ascii="Times New Roman" w:hAnsi="Times New Roman" w:cs="Times New Roman"/>
+          <w:sz w:val="24"/>
+        </w:rPr>
+        <w:t xml:space="preserve"> pessoa jurídica</w:t>
+      </w:r>
+      <w:r>
+        <w:rPr>
+          <w:rFonts w:ascii="Times New Roman" w:hAnsi="Times New Roman" w:cs="Times New Roman"/>
+          <w:sz w:val="24"/>
+        </w:rPr>
+        <w:t xml:space="preserve"> deve ser armazenado CNPJ e </w:t>
+      </w:r>
+      <w:r>
+        <w:rPr>
+          <w:rFonts w:ascii="Times New Roman" w:hAnsi="Times New Roman" w:cs="Times New Roman"/>
+          <w:sz w:val="24"/>
+        </w:rPr>
+        <w:t>razão social.</w:t>
+      </w:r>
+      <w:r>
+        <w:rPr>
+          <w:rFonts w:ascii="Times New Roman" w:hAnsi="Times New Roman" w:cs="Times New Roman"/>
+          <w:sz w:val="24"/>
+        </w:rPr>
+        <w:t xml:space="preserve"> Cada cliente realiza o pagamento da conta por meio do numero do cartão.</w:t>
+      </w:r>
+    </w:p>
+    <w:p>
+      <w:pPr>
+        <w:spacing w:line="360" w:lineRule="auto"/>
+        <w:ind w:firstLine="708"/>
+        <w:jc w:val="both"/>
+        <w:rPr>
+          <w:rFonts w:ascii="Times New Roman" w:hAnsi="Times New Roman" w:cs="Times New Roman"/>
+          <w:sz w:val="24"/>
+        </w:rPr>
+      </w:pPr>
+      <w:r>
+        <w:rPr>
+          <w:rFonts w:ascii="Times New Roman" w:hAnsi="Times New Roman" w:cs="Times New Roman"/>
+          <w:sz w:val="24"/>
+        </w:rPr>
+        <w:t xml:space="preserve">De todos os serviços fornecidos pela empresa deve ser armazenado </w:t>
+      </w:r>
+      <w:r>
+        <w:rPr>
+          <w:rFonts w:ascii="Times New Roman" w:hAnsi="Times New Roman" w:cs="Times New Roman"/>
+          <w:sz w:val="24"/>
+        </w:rPr>
+        <w:t xml:space="preserve">valor de instalação </w:t>
+      </w:r>
+      <w:r>
+        <w:rPr>
+          <w:rFonts w:ascii="Times New Roman" w:hAnsi="Times New Roman" w:cs="Times New Roman"/>
+          <w:sz w:val="24"/>
+        </w:rPr>
+        <w:t xml:space="preserve">e </w:t>
+      </w:r>
+      <w:r>
+        <w:rPr>
+          <w:rFonts w:ascii="Times New Roman" w:hAnsi="Times New Roman" w:cs="Times New Roman"/>
+          <w:sz w:val="24"/>
+        </w:rPr>
+        <w:t xml:space="preserve">o </w:t>
+      </w:r>
+      <w:r>
+        <w:rPr>
+          <w:rFonts w:ascii="Times New Roman" w:hAnsi="Times New Roman" w:cs="Times New Roman"/>
+          <w:sz w:val="24"/>
+        </w:rPr>
+        <w:t>valord</w:t>
+      </w:r>
+      <w:r>
+        <w:rPr>
+          <w:rFonts w:ascii="Times New Roman" w:hAnsi="Times New Roman" w:cs="Times New Roman"/>
+          <w:sz w:val="24"/>
+        </w:rPr>
+        <w:t>a mensalidade</w:t>
+      </w:r>
+      <w:r>
+        <w:rPr>
+          <w:rFonts w:ascii="Times New Roman" w:hAnsi="Times New Roman" w:cs="Times New Roman"/>
+          <w:sz w:val="24"/>
+        </w:rPr>
         <w:t>.</w:t>
       </w:r>
-      <w:r>
-        <w:rPr>
-          <w:rFonts w:ascii="Times New Roman" w:hAnsi="Times New Roman" w:cs="Times New Roman"/>
-          <w:sz w:val="24"/>
-        </w:rPr>
-        <w:t xml:space="preserve"> </w:t>
-      </w:r>
-      <w:r>
-        <w:rPr>
-          <w:rFonts w:ascii="Times New Roman" w:hAnsi="Times New Roman" w:cs="Times New Roman"/>
-          <w:sz w:val="24"/>
-        </w:rPr>
-        <w:t>Para cada cliente</w:t>
-      </w:r>
-      <w:r>
-        <w:rPr>
-          <w:rFonts w:ascii="Times New Roman" w:hAnsi="Times New Roman" w:cs="Times New Roman"/>
-          <w:sz w:val="24"/>
-        </w:rPr>
-        <w:t xml:space="preserve"> pessoa jurídica</w:t>
-      </w:r>
-      <w:r>
-        <w:rPr>
-          <w:rFonts w:ascii="Times New Roman" w:hAnsi="Times New Roman" w:cs="Times New Roman"/>
-          <w:sz w:val="24"/>
-        </w:rPr>
-        <w:t xml:space="preserve"> deve ser armazenado CNPJ e </w:t>
-      </w:r>
-      <w:r>
-        <w:rPr>
-          <w:rFonts w:ascii="Times New Roman" w:hAnsi="Times New Roman" w:cs="Times New Roman"/>
-          <w:sz w:val="24"/>
-        </w:rPr>
-        <w:t>razão social.</w:t>
-      </w:r>
-      <w:r>
-        <w:rPr>
-          <w:rFonts w:ascii="Times New Roman" w:hAnsi="Times New Roman" w:cs="Times New Roman"/>
-          <w:sz w:val="24"/>
-        </w:rPr>
-        <w:t xml:space="preserve"> Cada cliente realiza o pagamento da conta por meio do numero do cartão.</w:t>
-      </w:r>
     </w:p>
     <w:p>
       <w:pPr>
@@ -2554,56 +2544,277 @@
           <w:rFonts w:ascii="Times New Roman" w:hAnsi="Times New Roman" w:cs="Times New Roman"/>
           <w:sz w:val="24"/>
         </w:rPr>
-        <w:t xml:space="preserve">De todos os serviços fornecidos pela empresa deve ser armazenado </w:t>
-      </w:r>
-      <w:r>
-        <w:rPr>
-          <w:rFonts w:ascii="Times New Roman" w:hAnsi="Times New Roman" w:cs="Times New Roman"/>
-          <w:sz w:val="24"/>
-        </w:rPr>
-        <w:t xml:space="preserve">valor de instalação </w:t>
-      </w:r>
-      <w:r>
-        <w:rPr>
-          <w:rFonts w:ascii="Times New Roman" w:hAnsi="Times New Roman" w:cs="Times New Roman"/>
-          <w:sz w:val="24"/>
-        </w:rPr>
-        <w:t xml:space="preserve">e </w:t>
-      </w:r>
-      <w:r>
-        <w:rPr>
-          <w:rFonts w:ascii="Times New Roman" w:hAnsi="Times New Roman" w:cs="Times New Roman"/>
-          <w:sz w:val="24"/>
-        </w:rPr>
-        <w:t xml:space="preserve">o </w:t>
-      </w:r>
-      <w:r>
-        <w:rPr>
-          <w:rFonts w:ascii="Times New Roman" w:hAnsi="Times New Roman" w:cs="Times New Roman"/>
-          <w:sz w:val="24"/>
-        </w:rPr>
-        <w:t>valor</w:t>
-      </w:r>
-      <w:r>
-        <w:rPr>
-          <w:rFonts w:ascii="Times New Roman" w:hAnsi="Times New Roman" w:cs="Times New Roman"/>
-          <w:sz w:val="24"/>
-        </w:rPr>
-        <w:t xml:space="preserve"> </w:t>
-      </w:r>
-      <w:r>
-        <w:rPr>
-          <w:rFonts w:ascii="Times New Roman" w:hAnsi="Times New Roman" w:cs="Times New Roman"/>
-          <w:sz w:val="24"/>
-        </w:rPr>
-        <w:t>d</w:t>
-      </w:r>
-      <w:r>
-        <w:rPr>
-          <w:rFonts w:ascii="Times New Roman" w:hAnsi="Times New Roman" w:cs="Times New Roman"/>
-          <w:sz w:val="24"/>
-        </w:rPr>
-        <w:t>a mensalidade</w:t>
+        <w:t xml:space="preserve">Os </w:t>
+      </w:r>
+      <w:r>
+        <w:rPr>
+          <w:rFonts w:ascii="Times New Roman" w:hAnsi="Times New Roman" w:cs="Times New Roman"/>
+          <w:sz w:val="24"/>
+        </w:rPr>
+        <w:t>serviços</w:t>
+      </w:r>
+      <w:r>
+        <w:rPr>
+          <w:rFonts w:ascii="Times New Roman" w:hAnsi="Times New Roman" w:cs="Times New Roman"/>
+          <w:sz w:val="24"/>
+        </w:rPr>
+        <w:t xml:space="preserve">oferecidos pela empresa se dividem em </w:t>
+      </w:r>
+      <w:r>
+        <w:rPr>
+          <w:rFonts w:ascii="Times New Roman" w:hAnsi="Times New Roman" w:cs="Times New Roman"/>
+          <w:sz w:val="24"/>
+        </w:rPr>
+        <w:t>internet</w:t>
+      </w:r>
+      <w:r>
+        <w:rPr>
+          <w:rFonts w:ascii="Times New Roman" w:hAnsi="Times New Roman" w:cs="Times New Roman"/>
+          <w:sz w:val="24"/>
+        </w:rPr>
+        <w:t xml:space="preserve">, </w:t>
+      </w:r>
+      <w:r>
+        <w:rPr>
+          <w:rFonts w:ascii="Times New Roman" w:hAnsi="Times New Roman" w:cs="Times New Roman"/>
+          <w:sz w:val="24"/>
+        </w:rPr>
+        <w:t>TV</w:t>
+      </w:r>
+      <w:r>
+        <w:rPr>
+          <w:rFonts w:ascii="Times New Roman" w:hAnsi="Times New Roman" w:cs="Times New Roman"/>
+          <w:sz w:val="24"/>
+        </w:rPr>
+        <w:t xml:space="preserve"> e </w:t>
+      </w:r>
+      <w:r>
+        <w:rPr>
+          <w:rFonts w:ascii="Times New Roman" w:hAnsi="Times New Roman" w:cs="Times New Roman"/>
+          <w:sz w:val="24"/>
+        </w:rPr>
+        <w:t>telefonia</w:t>
+      </w:r>
+      <w:r>
+        <w:rPr>
+          <w:rFonts w:ascii="Times New Roman" w:hAnsi="Times New Roman" w:cs="Times New Roman"/>
+          <w:sz w:val="24"/>
+        </w:rPr>
+        <w:t xml:space="preserve">. Para o serviço de internet é preciso armazenar a taxa de download e upload, </w:t>
+      </w:r>
+      <w:r>
+        <w:rPr>
+          <w:rFonts w:ascii="Times New Roman" w:hAnsi="Times New Roman" w:cs="Times New Roman"/>
+          <w:sz w:val="24"/>
+        </w:rPr>
+        <w:t>qual a tecnologia usada</w:t>
+      </w:r>
+      <w:r>
+        <w:rPr>
+          <w:rFonts w:ascii="Times New Roman" w:hAnsi="Times New Roman" w:cs="Times New Roman"/>
+          <w:sz w:val="24"/>
+        </w:rPr>
+        <w:t xml:space="preserve"> e a quantidade de MB. Para TV é preciso saber a quantidade de canais de cada plano e para telefonia o numero do telefone</w:t>
+      </w:r>
+      <w:r>
+        <w:rPr>
+          <w:rFonts w:ascii="Times New Roman" w:hAnsi="Times New Roman" w:cs="Times New Roman"/>
+          <w:sz w:val="24"/>
+        </w:rPr>
+        <w:t xml:space="preserve"> disponibilizado</w:t>
+      </w:r>
+      <w:r>
+        <w:rPr>
+          <w:rFonts w:ascii="Times New Roman" w:hAnsi="Times New Roman" w:cs="Times New Roman"/>
+          <w:sz w:val="24"/>
+        </w:rPr>
+        <w:t xml:space="preserve">, </w:t>
+      </w:r>
+      <w:r>
+        <w:rPr>
+          <w:rFonts w:ascii="Times New Roman" w:hAnsi="Times New Roman" w:cs="Times New Roman"/>
+          <w:sz w:val="24"/>
+        </w:rPr>
+        <w:t>o valor cobrado por minutos</w:t>
+      </w:r>
+      <w:r>
+        <w:rPr>
+          <w:rFonts w:ascii="Times New Roman" w:hAnsi="Times New Roman" w:cs="Times New Roman"/>
+          <w:sz w:val="24"/>
+        </w:rPr>
+        <w:t xml:space="preserve"> para ligações locais, nacionais e para outras operadoras</w:t>
+      </w:r>
+      <w:r>
+        <w:rPr>
+          <w:rFonts w:ascii="Times New Roman" w:hAnsi="Times New Roman" w:cs="Times New Roman"/>
+          <w:sz w:val="24"/>
+        </w:rPr>
+        <w:t xml:space="preserve">. </w:t>
+      </w:r>
+      <w:r>
+        <w:rPr>
+          <w:rFonts w:ascii="Times New Roman" w:hAnsi="Times New Roman" w:cs="Times New Roman"/>
+          <w:sz w:val="24"/>
+        </w:rPr>
+        <w:t>Também deve</w:t>
+      </w:r>
+      <w:r>
+        <w:rPr>
+          <w:rFonts w:ascii="Times New Roman" w:hAnsi="Times New Roman" w:cs="Times New Roman"/>
+          <w:sz w:val="24"/>
+        </w:rPr>
+        <w:t xml:space="preserve"> ser </w:t>
+      </w:r>
+      <w:r>
+        <w:rPr>
+          <w:rFonts w:ascii="Times New Roman" w:hAnsi="Times New Roman" w:cs="Times New Roman"/>
+          <w:sz w:val="24"/>
+        </w:rPr>
+        <w:t>registrado o status dos atendimentos dos serviços</w:t>
+      </w:r>
+      <w:r>
+        <w:rPr>
+          <w:rFonts w:ascii="Times New Roman" w:hAnsi="Times New Roman" w:cs="Times New Roman"/>
+          <w:sz w:val="24"/>
+        </w:rPr>
+        <w:t xml:space="preserve">. </w:t>
+      </w:r>
+      <w:r>
+        <w:rPr>
+          <w:rFonts w:ascii="Times New Roman" w:hAnsi="Times New Roman" w:cs="Times New Roman"/>
+          <w:sz w:val="24"/>
+        </w:rPr>
+        <w:t xml:space="preserve">Os clientes podem aderir </w:t>
+      </w:r>
+      <w:r>
+        <w:rPr>
+          <w:rFonts w:ascii="Times New Roman" w:hAnsi="Times New Roman" w:cs="Times New Roman"/>
+          <w:sz w:val="24"/>
+        </w:rPr>
+        <w:t>mais de um plano.</w:t>
+      </w:r>
+    </w:p>
+    <w:p>
+      <w:pPr>
+        <w:spacing w:line="360" w:lineRule="auto"/>
+        <w:ind w:firstLine="708"/>
+        <w:jc w:val="both"/>
+        <w:rPr>
+          <w:rFonts w:ascii="Times New Roman" w:hAnsi="Times New Roman" w:cs="Times New Roman"/>
+          <w:sz w:val="24"/>
+        </w:rPr>
+      </w:pPr>
+      <w:r>
+        <w:rPr>
+          <w:rFonts w:ascii="Times New Roman" w:hAnsi="Times New Roman" w:cs="Times New Roman"/>
+          <w:sz w:val="24"/>
+        </w:rPr>
+        <w:t xml:space="preserve">Para cada </w:t>
+      </w:r>
+      <w:r>
+        <w:rPr>
+          <w:rFonts w:ascii="Times New Roman" w:hAnsi="Times New Roman" w:cs="Times New Roman"/>
+          <w:sz w:val="24"/>
+        </w:rPr>
+        <w:t>funcionário</w:t>
+      </w:r>
+      <w:r>
+        <w:rPr>
+          <w:rFonts w:ascii="Times New Roman" w:hAnsi="Times New Roman" w:cs="Times New Roman"/>
+          <w:sz w:val="24"/>
+        </w:rPr>
+        <w:t xml:space="preserve"> é preci</w:t>
+      </w:r>
+      <w:r>
+        <w:rPr>
+          <w:rFonts w:ascii="Times New Roman" w:hAnsi="Times New Roman" w:cs="Times New Roman"/>
+          <w:sz w:val="24"/>
+        </w:rPr>
+        <w:t>so armazenar o nome, CPF, RG, nú</w:t>
+      </w:r>
+      <w:r>
+        <w:rPr>
+          <w:rFonts w:ascii="Times New Roman" w:hAnsi="Times New Roman" w:cs="Times New Roman"/>
+          <w:sz w:val="24"/>
+        </w:rPr>
+        <w:t>mero da reservista, grau de escolari</w:t>
+      </w:r>
+      <w:r>
+        <w:rPr>
+          <w:rFonts w:ascii="Times New Roman" w:hAnsi="Times New Roman" w:cs="Times New Roman"/>
+          <w:sz w:val="24"/>
+        </w:rPr>
+        <w:t xml:space="preserve">dade, cursos </w:t>
+      </w:r>
+      <w:r>
+        <w:rPr>
+          <w:rFonts w:ascii="Times New Roman" w:hAnsi="Times New Roman" w:cs="Times New Roman"/>
+          <w:sz w:val="24"/>
+        </w:rPr>
+        <w:t>feito</w:t>
+      </w:r>
+      <w:r>
+        <w:rPr>
+          <w:rFonts w:ascii="Times New Roman" w:hAnsi="Times New Roman" w:cs="Times New Roman"/>
+          <w:sz w:val="24"/>
+        </w:rPr>
+        <w:t>s</w:t>
+      </w:r>
+      <w:r>
+        <w:rPr>
+          <w:rFonts w:ascii="Times New Roman" w:hAnsi="Times New Roman" w:cs="Times New Roman"/>
+          <w:sz w:val="24"/>
+        </w:rPr>
+        <w:t xml:space="preserve"> por ele</w:t>
+      </w:r>
+      <w:r>
+        <w:rPr>
+          <w:rFonts w:ascii="Times New Roman" w:hAnsi="Times New Roman" w:cs="Times New Roman"/>
+          <w:sz w:val="24"/>
+        </w:rPr>
+        <w:t>, telefone, endereço</w:t>
+      </w:r>
+      <w:r>
+        <w:rPr>
+          <w:rFonts w:ascii="Times New Roman" w:hAnsi="Times New Roman" w:cs="Times New Roman"/>
+          <w:sz w:val="24"/>
+        </w:rPr>
+        <w:t xml:space="preserve"> composto pelo tipo de logradouro, logradouro, bairro, cidade e CEP</w:t>
+      </w:r>
+      <w:r>
+        <w:rPr>
+          <w:rFonts w:ascii="Times New Roman" w:hAnsi="Times New Roman" w:cs="Times New Roman"/>
+          <w:sz w:val="24"/>
+        </w:rPr>
+        <w:t xml:space="preserve"> e </w:t>
+      </w:r>
+      <w:r>
+        <w:rPr>
+          <w:rFonts w:ascii="Times New Roman" w:hAnsi="Times New Roman" w:cs="Times New Roman"/>
+          <w:sz w:val="24"/>
+        </w:rPr>
+        <w:t>email.</w:t>
+      </w:r>
+      <w:r>
+        <w:rPr>
+          <w:rFonts w:ascii="Times New Roman" w:hAnsi="Times New Roman" w:cs="Times New Roman"/>
+          <w:sz w:val="24"/>
+        </w:rPr>
+        <w:t xml:space="preserve"> O funcionário pode ser assalariado e vendedor. Para funcionários assalariados é preciso armazenar o valor do seu </w:t>
+      </w:r>
+      <w:r>
+        <w:rPr>
+          <w:rFonts w:ascii="Times New Roman" w:hAnsi="Times New Roman" w:cs="Times New Roman"/>
+          <w:sz w:val="24"/>
+        </w:rPr>
+        <w:t>salário</w:t>
+      </w:r>
+      <w:r>
+        <w:rPr>
+          <w:rFonts w:ascii="Times New Roman" w:hAnsi="Times New Roman" w:cs="Times New Roman"/>
+          <w:sz w:val="24"/>
+        </w:rPr>
+        <w:t xml:space="preserve"> e para vendedor o valor da comissão por cada venda</w:t>
       </w:r>
       <w:r>
         <w:rPr>
@@ -2612,6 +2823,55 @@
         </w:rPr>
         <w:t>.</w:t>
       </w:r>
+      <w:r>
+        <w:rPr>
+          <w:rFonts w:ascii="Times New Roman" w:hAnsi="Times New Roman" w:cs="Times New Roman"/>
+          <w:sz w:val="24"/>
+        </w:rPr>
+        <w:t xml:space="preserve"> Apenas os atendentes, PAP’s</w:t>
+      </w:r>
+      <w:r>
+        <w:rPr>
+          <w:rFonts w:ascii="Times New Roman" w:hAnsi="Times New Roman" w:cs="Times New Roman"/>
+          <w:sz w:val="24"/>
+        </w:rPr>
+        <w:t>e</w:t>
+      </w:r>
+      <w:r>
+        <w:rPr>
+          <w:rFonts w:ascii="Times New Roman" w:hAnsi="Times New Roman" w:cs="Times New Roman"/>
+          <w:sz w:val="24"/>
+        </w:rPr>
+        <w:t xml:space="preserve"> parceiros podem realizar vendas. Para os técnicos é preciso armazenar </w:t>
+      </w:r>
+      <w:r>
+        <w:rPr>
+          <w:rFonts w:ascii="Times New Roman" w:hAnsi="Times New Roman" w:cs="Times New Roman"/>
+          <w:sz w:val="24"/>
+        </w:rPr>
+        <w:t>o cliente que ele fez o serviço, data e hora</w:t>
+      </w:r>
+      <w:r>
+        <w:rPr>
+          <w:rFonts w:ascii="Times New Roman" w:hAnsi="Times New Roman" w:cs="Times New Roman"/>
+          <w:sz w:val="24"/>
+        </w:rPr>
+        <w:t xml:space="preserve"> e uma descrição do serviço que foi prestado</w:t>
+      </w:r>
+      <w:r>
+        <w:rPr>
+          <w:rFonts w:ascii="Times New Roman" w:hAnsi="Times New Roman" w:cs="Times New Roman"/>
+          <w:sz w:val="24"/>
+        </w:rPr>
+        <w:t>. Estoquista gerencia o estoque</w:t>
+      </w:r>
+      <w:r>
+        <w:rPr>
+          <w:rFonts w:ascii="Times New Roman" w:hAnsi="Times New Roman" w:cs="Times New Roman"/>
+          <w:sz w:val="24"/>
+        </w:rPr>
+        <w:t>.</w:t>
+      </w:r>
     </w:p>
     <w:p>
       <w:pPr>
@@ -2635,154 +2895,28 @@
           <w:rFonts w:ascii="Times New Roman" w:hAnsi="Times New Roman" w:cs="Times New Roman"/>
           <w:sz w:val="24"/>
         </w:rPr>
-        <w:t>serviços</w:t>
-      </w:r>
-      <w:r>
-        <w:rPr>
-          <w:rFonts w:ascii="Times New Roman" w:hAnsi="Times New Roman" w:cs="Times New Roman"/>
-          <w:sz w:val="24"/>
-        </w:rPr>
-        <w:t xml:space="preserve"> </w:t>
-      </w:r>
-      <w:r>
-        <w:rPr>
-          <w:rFonts w:ascii="Times New Roman" w:hAnsi="Times New Roman" w:cs="Times New Roman"/>
-          <w:sz w:val="24"/>
-        </w:rPr>
-        <w:t xml:space="preserve">oferecidos pela empresa se dividem em </w:t>
-      </w:r>
-      <w:r>
-        <w:rPr>
-          <w:rFonts w:ascii="Times New Roman" w:hAnsi="Times New Roman" w:cs="Times New Roman"/>
-          <w:sz w:val="24"/>
-        </w:rPr>
-        <w:t>internet</w:t>
-      </w:r>
-      <w:r>
-        <w:rPr>
-          <w:rFonts w:ascii="Times New Roman" w:hAnsi="Times New Roman" w:cs="Times New Roman"/>
-          <w:sz w:val="24"/>
-        </w:rPr>
-        <w:t xml:space="preserve">, </w:t>
-      </w:r>
-      <w:r>
-        <w:rPr>
-          <w:rFonts w:ascii="Times New Roman" w:hAnsi="Times New Roman" w:cs="Times New Roman"/>
-          <w:sz w:val="24"/>
-        </w:rPr>
-        <w:t>TV</w:t>
-      </w:r>
-      <w:r>
-        <w:rPr>
-          <w:rFonts w:ascii="Times New Roman" w:hAnsi="Times New Roman" w:cs="Times New Roman"/>
-          <w:sz w:val="24"/>
-        </w:rPr>
-        <w:t xml:space="preserve"> e </w:t>
-      </w:r>
-      <w:r>
-        <w:rPr>
-          <w:rFonts w:ascii="Times New Roman" w:hAnsi="Times New Roman" w:cs="Times New Roman"/>
-          <w:sz w:val="24"/>
-        </w:rPr>
-        <w:t>telefonia</w:t>
-      </w:r>
-      <w:r>
-        <w:rPr>
-          <w:rFonts w:ascii="Times New Roman" w:hAnsi="Times New Roman" w:cs="Times New Roman"/>
-          <w:sz w:val="24"/>
-        </w:rPr>
-        <w:t xml:space="preserve">. Para o serviço de internet é preciso armazenar a taxa de download e upload, </w:t>
-      </w:r>
-      <w:r>
-        <w:rPr>
-          <w:rFonts w:ascii="Times New Roman" w:hAnsi="Times New Roman" w:cs="Times New Roman"/>
-          <w:sz w:val="24"/>
-        </w:rPr>
-        <w:t>qual a tecnologia usada</w:t>
-      </w:r>
-      <w:r>
-        <w:rPr>
-          <w:rFonts w:ascii="Times New Roman" w:hAnsi="Times New Roman" w:cs="Times New Roman"/>
-          <w:sz w:val="24"/>
-        </w:rPr>
-        <w:t xml:space="preserve"> e a quantidade de MB. Para TV é preciso saber a quantidade de canais de cada plano e para telefonia o numero do telefone</w:t>
-      </w:r>
-      <w:r>
-        <w:rPr>
-          <w:rFonts w:ascii="Times New Roman" w:hAnsi="Times New Roman" w:cs="Times New Roman"/>
-          <w:sz w:val="24"/>
-        </w:rPr>
-        <w:t xml:space="preserve"> disponibilizado</w:t>
-      </w:r>
-      <w:r>
-        <w:rPr>
-          <w:rFonts w:ascii="Times New Roman" w:hAnsi="Times New Roman" w:cs="Times New Roman"/>
-          <w:sz w:val="24"/>
-        </w:rPr>
-        <w:t xml:space="preserve">, </w:t>
-      </w:r>
-      <w:r>
-        <w:rPr>
-          <w:rFonts w:ascii="Times New Roman" w:hAnsi="Times New Roman" w:cs="Times New Roman"/>
-          <w:sz w:val="24"/>
-        </w:rPr>
-        <w:t>o valor cobrado por minutos</w:t>
-      </w:r>
-      <w:r>
-        <w:rPr>
-          <w:rFonts w:ascii="Times New Roman" w:hAnsi="Times New Roman" w:cs="Times New Roman"/>
-          <w:sz w:val="24"/>
-        </w:rPr>
-        <w:t xml:space="preserve"> para ligações locais, nacionais e para outras operadoras</w:t>
-      </w:r>
-      <w:r>
-        <w:rPr>
-          <w:rFonts w:ascii="Times New Roman" w:hAnsi="Times New Roman" w:cs="Times New Roman"/>
-          <w:sz w:val="24"/>
-        </w:rPr>
-        <w:t xml:space="preserve">. </w:t>
-      </w:r>
-      <w:r>
-        <w:rPr>
-          <w:rFonts w:ascii="Times New Roman" w:hAnsi="Times New Roman" w:cs="Times New Roman"/>
-          <w:sz w:val="24"/>
-        </w:rPr>
-        <w:t>Também deve</w:t>
-      </w:r>
-      <w:r>
-        <w:rPr>
-          <w:rFonts w:ascii="Times New Roman" w:hAnsi="Times New Roman" w:cs="Times New Roman"/>
-          <w:sz w:val="24"/>
-        </w:rPr>
-        <w:t xml:space="preserve"> ser </w:t>
-      </w:r>
-      <w:r>
-        <w:rPr>
-          <w:rFonts w:ascii="Times New Roman" w:hAnsi="Times New Roman" w:cs="Times New Roman"/>
-          <w:sz w:val="24"/>
-        </w:rPr>
-        <w:t>registrado o status dos atendimentos dos serviços</w:t>
-      </w:r>
-      <w:r>
-        <w:rPr>
-          <w:rFonts w:ascii="Times New Roman" w:hAnsi="Times New Roman" w:cs="Times New Roman"/>
-          <w:sz w:val="24"/>
-        </w:rPr>
-        <w:t xml:space="preserve">. </w:t>
-      </w:r>
-      <w:r>
-        <w:rPr>
-          <w:rFonts w:ascii="Times New Roman" w:hAnsi="Times New Roman" w:cs="Times New Roman"/>
-          <w:sz w:val="24"/>
-        </w:rPr>
-        <w:t xml:space="preserve">Os clientes podem aderir </w:t>
-      </w:r>
-      <w:r>
-        <w:rPr>
-          <w:rFonts w:ascii="Times New Roman" w:hAnsi="Times New Roman" w:cs="Times New Roman"/>
-          <w:sz w:val="24"/>
-        </w:rPr>
-        <w:t>mais de um plano.</w:t>
+        <w:t>parceiros</w:t>
+      </w:r>
+      <w:r>
+        <w:rPr>
+          <w:rFonts w:ascii="Times New Roman" w:hAnsi="Times New Roman" w:cs="Times New Roman"/>
+          <w:sz w:val="24"/>
+        </w:rPr>
+        <w:t xml:space="preserve"> não são funcionários, pois não possuem vinculo empregativo com a </w:t>
+      </w:r>
+      <w:r>
+        <w:rPr>
+          <w:rFonts w:ascii="Times New Roman" w:hAnsi="Times New Roman" w:cs="Times New Roman"/>
+          <w:sz w:val="24"/>
+        </w:rPr>
+        <w:t>empresa</w:t>
+      </w:r>
+      <w:r>
+        <w:rPr>
+          <w:rFonts w:ascii="Times New Roman" w:hAnsi="Times New Roman" w:cs="Times New Roman"/>
+          <w:sz w:val="24"/>
+        </w:rPr>
+        <w:t>, porém qualquer funcionário pode ser um parceiro. Os parceiros possuem nome, CPF, RG, número da reservista, telefone, email, endereço e valor da comissão que ganha em cada venda.</w:t>
       </w:r>
     </w:p>
     <w:p>
@@ -2800,288 +2934,6 @@
           <w:rFonts w:ascii="Times New Roman" w:hAnsi="Times New Roman" w:cs="Times New Roman"/>
           <w:sz w:val="24"/>
         </w:rPr>
-        <w:t xml:space="preserve">Para cada </w:t>
-      </w:r>
-      <w:r>
-        <w:rPr>
-          <w:rFonts w:ascii="Times New Roman" w:hAnsi="Times New Roman" w:cs="Times New Roman"/>
-          <w:sz w:val="24"/>
-        </w:rPr>
-        <w:t>funcionário</w:t>
-      </w:r>
-      <w:r>
-        <w:rPr>
-          <w:rFonts w:ascii="Times New Roman" w:hAnsi="Times New Roman" w:cs="Times New Roman"/>
-          <w:sz w:val="24"/>
-        </w:rPr>
-        <w:t xml:space="preserve"> é preci</w:t>
-      </w:r>
-      <w:r>
-        <w:rPr>
-          <w:rFonts w:ascii="Times New Roman" w:hAnsi="Times New Roman" w:cs="Times New Roman"/>
-          <w:sz w:val="24"/>
-        </w:rPr>
-        <w:t>so armazenar o nome, CPF, RG, nú</w:t>
-      </w:r>
-      <w:r>
-        <w:rPr>
-          <w:rFonts w:ascii="Times New Roman" w:hAnsi="Times New Roman" w:cs="Times New Roman"/>
-          <w:sz w:val="24"/>
-        </w:rPr>
-        <w:t>mero da reservista, grau de escolari</w:t>
-      </w:r>
-      <w:r>
-        <w:rPr>
-          <w:rFonts w:ascii="Times New Roman" w:hAnsi="Times New Roman" w:cs="Times New Roman"/>
-          <w:sz w:val="24"/>
-        </w:rPr>
-        <w:t xml:space="preserve">dade, cursos </w:t>
-      </w:r>
-      <w:r>
-        <w:rPr>
-          <w:rFonts w:ascii="Times New Roman" w:hAnsi="Times New Roman" w:cs="Times New Roman"/>
-          <w:sz w:val="24"/>
-        </w:rPr>
-        <w:t>feito</w:t>
-      </w:r>
-      <w:r>
-        <w:rPr>
-          <w:rFonts w:ascii="Times New Roman" w:hAnsi="Times New Roman" w:cs="Times New Roman"/>
-          <w:sz w:val="24"/>
-        </w:rPr>
-        <w:t>s</w:t>
-      </w:r>
-      <w:r>
-        <w:rPr>
-          <w:rFonts w:ascii="Times New Roman" w:hAnsi="Times New Roman" w:cs="Times New Roman"/>
-          <w:sz w:val="24"/>
-        </w:rPr>
-        <w:t xml:space="preserve"> por ele</w:t>
-      </w:r>
-      <w:r>
-        <w:rPr>
-          <w:rFonts w:ascii="Times New Roman" w:hAnsi="Times New Roman" w:cs="Times New Roman"/>
-          <w:sz w:val="24"/>
-        </w:rPr>
-        <w:t>, telefone, endereço</w:t>
-      </w:r>
-      <w:r>
-        <w:rPr>
-          <w:rFonts w:ascii="Times New Roman" w:hAnsi="Times New Roman" w:cs="Times New Roman"/>
-          <w:sz w:val="24"/>
-        </w:rPr>
-        <w:t xml:space="preserve"> composto pelo tipo de logradouro, logradouro, bairro, cidade e CEP</w:t>
-      </w:r>
-      <w:r>
-        <w:rPr>
-          <w:rFonts w:ascii="Times New Roman" w:hAnsi="Times New Roman" w:cs="Times New Roman"/>
-          <w:sz w:val="24"/>
-        </w:rPr>
-        <w:t xml:space="preserve"> e </w:t>
-      </w:r>
-      <w:proofErr w:type="spellStart"/>
-      <w:r>
-        <w:rPr>
-          <w:rFonts w:ascii="Times New Roman" w:hAnsi="Times New Roman" w:cs="Times New Roman"/>
-          <w:sz w:val="24"/>
-        </w:rPr>
-        <w:t>email</w:t>
-      </w:r>
-      <w:proofErr w:type="spellEnd"/>
-      <w:r>
-        <w:rPr>
-          <w:rFonts w:ascii="Times New Roman" w:hAnsi="Times New Roman" w:cs="Times New Roman"/>
-          <w:sz w:val="24"/>
-        </w:rPr>
-        <w:t>.</w:t>
-      </w:r>
-      <w:r>
-        <w:rPr>
-          <w:rFonts w:ascii="Times New Roman" w:hAnsi="Times New Roman" w:cs="Times New Roman"/>
-          <w:sz w:val="24"/>
-        </w:rPr>
-        <w:t xml:space="preserve"> O funcionário pode ser assalariado e vendedor. Para funcionários assalariados é preciso armazenar o valor do seu </w:t>
-      </w:r>
-      <w:r>
-        <w:rPr>
-          <w:rFonts w:ascii="Times New Roman" w:hAnsi="Times New Roman" w:cs="Times New Roman"/>
-          <w:sz w:val="24"/>
-        </w:rPr>
-        <w:t>salário</w:t>
-      </w:r>
-      <w:r>
-        <w:rPr>
-          <w:rFonts w:ascii="Times New Roman" w:hAnsi="Times New Roman" w:cs="Times New Roman"/>
-          <w:sz w:val="24"/>
-        </w:rPr>
-        <w:t xml:space="preserve"> e para vendedor o valor da comissão por cada venda</w:t>
-      </w:r>
-      <w:r>
-        <w:rPr>
-          <w:rFonts w:ascii="Times New Roman" w:hAnsi="Times New Roman" w:cs="Times New Roman"/>
-          <w:sz w:val="24"/>
-        </w:rPr>
-        <w:t>.</w:t>
-      </w:r>
-      <w:r>
-        <w:rPr>
-          <w:rFonts w:ascii="Times New Roman" w:hAnsi="Times New Roman" w:cs="Times New Roman"/>
-          <w:sz w:val="24"/>
-        </w:rPr>
-        <w:t xml:space="preserve"> Apenas os atendentes, </w:t>
-      </w:r>
-      <w:proofErr w:type="spellStart"/>
-      <w:r>
-        <w:rPr>
-          <w:rFonts w:ascii="Times New Roman" w:hAnsi="Times New Roman" w:cs="Times New Roman"/>
-          <w:sz w:val="24"/>
-        </w:rPr>
-        <w:t>PAP’s</w:t>
-      </w:r>
-      <w:proofErr w:type="spellEnd"/>
-      <w:r>
-        <w:rPr>
-          <w:rFonts w:ascii="Times New Roman" w:hAnsi="Times New Roman" w:cs="Times New Roman"/>
-          <w:sz w:val="24"/>
-        </w:rPr>
-        <w:t xml:space="preserve"> </w:t>
-      </w:r>
-      <w:r>
-        <w:rPr>
-          <w:rFonts w:ascii="Times New Roman" w:hAnsi="Times New Roman" w:cs="Times New Roman"/>
-          <w:sz w:val="24"/>
-        </w:rPr>
-        <w:t>e</w:t>
-      </w:r>
-      <w:r>
-        <w:rPr>
-          <w:rFonts w:ascii="Times New Roman" w:hAnsi="Times New Roman" w:cs="Times New Roman"/>
-          <w:sz w:val="24"/>
-        </w:rPr>
-        <w:t xml:space="preserve"> parceiros podem realizar vendas. Para os técnicos é preciso armazenar </w:t>
-      </w:r>
-      <w:r>
-        <w:rPr>
-          <w:rFonts w:ascii="Times New Roman" w:hAnsi="Times New Roman" w:cs="Times New Roman"/>
-          <w:sz w:val="24"/>
-        </w:rPr>
-        <w:t>o cliente que ele fez o serviço, data e hora</w:t>
-      </w:r>
-      <w:r>
-        <w:rPr>
-          <w:rFonts w:ascii="Times New Roman" w:hAnsi="Times New Roman" w:cs="Times New Roman"/>
-          <w:sz w:val="24"/>
-        </w:rPr>
-        <w:t xml:space="preserve"> e uma descrição do serviço que foi prestado</w:t>
-      </w:r>
-      <w:r>
-        <w:rPr>
-          <w:rFonts w:ascii="Times New Roman" w:hAnsi="Times New Roman" w:cs="Times New Roman"/>
-          <w:sz w:val="24"/>
-        </w:rPr>
-        <w:t>. Estoquista gerencia o estoque</w:t>
-      </w:r>
-      <w:r>
-        <w:rPr>
-          <w:rFonts w:ascii="Times New Roman" w:hAnsi="Times New Roman" w:cs="Times New Roman"/>
-          <w:sz w:val="24"/>
-        </w:rPr>
-        <w:t>.</w:t>
-      </w:r>
-    </w:p>
-    <w:p>
-      <w:pPr>
-        <w:spacing w:line="360" w:lineRule="auto"/>
-        <w:ind w:firstLine="708"/>
-        <w:jc w:val="both"/>
-        <w:rPr>
-          <w:rFonts w:ascii="Times New Roman" w:hAnsi="Times New Roman" w:cs="Times New Roman"/>
-          <w:sz w:val="24"/>
-        </w:rPr>
-      </w:pPr>
-      <w:r>
-        <w:rPr>
-          <w:rFonts w:ascii="Times New Roman" w:hAnsi="Times New Roman" w:cs="Times New Roman"/>
-          <w:sz w:val="24"/>
-        </w:rPr>
-        <w:t xml:space="preserve">Os </w:t>
-      </w:r>
-      <w:r>
-        <w:rPr>
-          <w:rFonts w:ascii="Times New Roman" w:hAnsi="Times New Roman" w:cs="Times New Roman"/>
-          <w:sz w:val="24"/>
-        </w:rPr>
-        <w:t>parceiros</w:t>
-      </w:r>
-      <w:r>
-        <w:rPr>
-          <w:rFonts w:ascii="Times New Roman" w:hAnsi="Times New Roman" w:cs="Times New Roman"/>
-          <w:sz w:val="24"/>
-        </w:rPr>
-        <w:t xml:space="preserve"> não são funcionários, pois não possuem vinculo </w:t>
-      </w:r>
-      <w:proofErr w:type="spellStart"/>
-      <w:r>
-        <w:rPr>
-          <w:rFonts w:ascii="Times New Roman" w:hAnsi="Times New Roman" w:cs="Times New Roman"/>
-          <w:sz w:val="24"/>
-        </w:rPr>
-        <w:t>empregativo</w:t>
-      </w:r>
-      <w:proofErr w:type="spellEnd"/>
-      <w:r>
-        <w:rPr>
-          <w:rFonts w:ascii="Times New Roman" w:hAnsi="Times New Roman" w:cs="Times New Roman"/>
-          <w:sz w:val="24"/>
-        </w:rPr>
-        <w:t xml:space="preserve"> com a </w:t>
-      </w:r>
-      <w:r>
-        <w:rPr>
-          <w:rFonts w:ascii="Times New Roman" w:hAnsi="Times New Roman" w:cs="Times New Roman"/>
-          <w:sz w:val="24"/>
-        </w:rPr>
-        <w:t>empresa</w:t>
-      </w:r>
-      <w:r>
-        <w:rPr>
-          <w:rFonts w:ascii="Times New Roman" w:hAnsi="Times New Roman" w:cs="Times New Roman"/>
-          <w:sz w:val="24"/>
-        </w:rPr>
-        <w:t xml:space="preserve">, porém qualquer funcionário pode ser um parceiro. Os parceiros possuem nome, CPF, RG, número da reservista, telefone, </w:t>
-      </w:r>
-      <w:proofErr w:type="spellStart"/>
-      <w:r>
-        <w:rPr>
-          <w:rFonts w:ascii="Times New Roman" w:hAnsi="Times New Roman" w:cs="Times New Roman"/>
-          <w:sz w:val="24"/>
-        </w:rPr>
-        <w:t>email</w:t>
-      </w:r>
-      <w:proofErr w:type="spellEnd"/>
-      <w:r>
-        <w:rPr>
-          <w:rFonts w:ascii="Times New Roman" w:hAnsi="Times New Roman" w:cs="Times New Roman"/>
-          <w:sz w:val="24"/>
-        </w:rPr>
-        <w:t>, endereço e valor da comissão que ganha em cada venda.</w:t>
-      </w:r>
-    </w:p>
-    <w:p>
-      <w:pPr>
-        <w:spacing w:line="360" w:lineRule="auto"/>
-        <w:ind w:firstLine="708"/>
-        <w:jc w:val="both"/>
-        <w:rPr>
-          <w:rFonts w:ascii="Times New Roman" w:hAnsi="Times New Roman" w:cs="Times New Roman"/>
-          <w:sz w:val="24"/>
-        </w:rPr>
-      </w:pPr>
-      <w:r>
-        <w:rPr>
-          <w:rFonts w:ascii="Times New Roman" w:hAnsi="Times New Roman" w:cs="Times New Roman"/>
-          <w:sz w:val="24"/>
-        </w:rPr>
         <w:t xml:space="preserve">Para o </w:t>
       </w:r>
       <w:r>
@@ -3096,7 +2948,21 @@
           <w:rFonts w:ascii="Times New Roman" w:hAnsi="Times New Roman" w:cs="Times New Roman"/>
           <w:sz w:val="24"/>
         </w:rPr>
-        <w:t xml:space="preserve"> é preciso armazenar o código do item, nome e quantidade. É preciso ter um controle de quantidade mínima de cada item.</w:t>
+        <w:t xml:space="preserve"> é preciso armazenar o código do item, </w:t>
+      </w:r>
+      <w:r>
+        <w:rPr>
+          <w:rFonts w:ascii="Times New Roman" w:hAnsi="Times New Roman" w:cs="Times New Roman"/>
+          <w:sz w:val="24"/>
+        </w:rPr>
+        <w:t xml:space="preserve">tipo, </w:t>
+      </w:r>
+      <w:r>
+        <w:rPr>
+          <w:rFonts w:ascii="Times New Roman" w:hAnsi="Times New Roman" w:cs="Times New Roman"/>
+          <w:sz w:val="24"/>
+        </w:rPr>
+        <w:t>nome e quantidade. É preciso ter um controle de quantidade mínima de cada item.</w:t>
       </w:r>
     </w:p>
     <w:p>
@@ -3122,70 +2988,339 @@
           <w:rFonts w:ascii="Times New Roman" w:hAnsi="Times New Roman" w:cs="Times New Roman"/>
           <w:sz w:val="24"/>
         </w:rPr>
+        <w:t>realização do pagamento</w:t>
+      </w:r>
+      <w:r>
+        <w:rPr>
+          <w:rFonts w:ascii="Times New Roman" w:hAnsi="Times New Roman" w:cs="Times New Roman"/>
+          <w:sz w:val="24"/>
+        </w:rPr>
+        <w:t xml:space="preserve"> é preciso</w:t>
+      </w:r>
+      <w:r>
+        <w:rPr>
+          <w:rFonts w:ascii="Times New Roman" w:hAnsi="Times New Roman" w:cs="Times New Roman"/>
+          <w:sz w:val="24"/>
+        </w:rPr>
+        <w:t xml:space="preserve"> armazenar </w:t>
+      </w:r>
+      <w:r>
+        <w:rPr>
+          <w:rFonts w:ascii="Times New Roman" w:hAnsi="Times New Roman" w:cs="Times New Roman"/>
+          <w:sz w:val="24"/>
+        </w:rPr>
+        <w:t>a</w:t>
+      </w:r>
+      <w:r>
+        <w:rPr>
+          <w:rFonts w:ascii="Times New Roman" w:hAnsi="Times New Roman" w:cs="Times New Roman"/>
+          <w:sz w:val="24"/>
+        </w:rPr>
+        <w:t xml:space="preserve"> data do </w:t>
+      </w:r>
+      <w:r>
+        <w:rPr>
+          <w:rFonts w:ascii="Times New Roman" w:hAnsi="Times New Roman" w:cs="Times New Roman"/>
+          <w:sz w:val="24"/>
+        </w:rPr>
+        <w:t xml:space="preserve">vencimento, </w:t>
+      </w:r>
+      <w:r>
+        <w:rPr>
+          <w:rFonts w:ascii="Times New Roman" w:hAnsi="Times New Roman" w:cs="Times New Roman"/>
+          <w:sz w:val="24"/>
+        </w:rPr>
+        <w:t>referência de qual mês foi pago</w:t>
+      </w:r>
+      <w:r>
+        <w:rPr>
+          <w:rFonts w:ascii="Times New Roman" w:hAnsi="Times New Roman" w:cs="Times New Roman"/>
+          <w:sz w:val="24"/>
+        </w:rPr>
+        <w:t xml:space="preserve"> e se possui valores adicionais</w:t>
+      </w:r>
+      <w:r>
+        <w:rPr>
+          <w:rFonts w:ascii="Times New Roman" w:hAnsi="Times New Roman" w:cs="Times New Roman"/>
+          <w:sz w:val="24"/>
+        </w:rPr>
+        <w:t>.</w:t>
+      </w:r>
+    </w:p>
+    <w:p>
+      <w:pPr>
+        <w:spacing w:line="360" w:lineRule="auto"/>
+        <w:ind w:firstLine="708"/>
+        <w:jc w:val="both"/>
+        <w:rPr>
+          <w:rFonts w:ascii="Times New Roman" w:hAnsi="Times New Roman" w:cs="Times New Roman"/>
+          <w:color w:val="FF0000"/>
+          <w:sz w:val="24"/>
+        </w:rPr>
+      </w:pPr>
+      <w:r>
+        <w:rPr>
+          <w:rFonts w:ascii="Times New Roman" w:hAnsi="Times New Roman" w:cs="Times New Roman"/>
+          <w:color w:val="FF0000"/>
+          <w:sz w:val="24"/>
+        </w:rPr>
+        <w:t>O sistema deve permitir consultas que possibilite</w:t>
+      </w:r>
+      <w:r>
+        <w:rPr>
+          <w:rFonts w:ascii="Times New Roman" w:hAnsi="Times New Roman" w:cs="Times New Roman"/>
+          <w:color w:val="FF0000"/>
+          <w:sz w:val="24"/>
+        </w:rPr>
+        <w:t>m</w:t>
+      </w:r>
+      <w:r>
+        <w:rPr>
+          <w:rFonts w:ascii="Times New Roman" w:hAnsi="Times New Roman" w:cs="Times New Roman"/>
+          <w:color w:val="FF0000"/>
+          <w:sz w:val="24"/>
+        </w:rPr>
         <w:t xml:space="preserve"> </w:t>
       </w:r>
       <w:r>
         <w:rPr>
           <w:rFonts w:ascii="Times New Roman" w:hAnsi="Times New Roman" w:cs="Times New Roman"/>
-          <w:sz w:val="24"/>
-        </w:rPr>
-        <w:t>realização do pagamento</w:t>
-      </w:r>
-      <w:r>
-        <w:rPr>
-          <w:rFonts w:ascii="Times New Roman" w:hAnsi="Times New Roman" w:cs="Times New Roman"/>
-          <w:sz w:val="24"/>
-        </w:rPr>
-        <w:t xml:space="preserve"> é preciso</w:t>
-      </w:r>
-      <w:r>
-        <w:rPr>
-          <w:rFonts w:ascii="Times New Roman" w:hAnsi="Times New Roman" w:cs="Times New Roman"/>
-          <w:sz w:val="24"/>
-        </w:rPr>
-        <w:t xml:space="preserve"> armazenar </w:t>
-      </w:r>
-      <w:r>
-        <w:rPr>
-          <w:rFonts w:ascii="Times New Roman" w:hAnsi="Times New Roman" w:cs="Times New Roman"/>
-          <w:sz w:val="24"/>
-        </w:rPr>
-        <w:t>a</w:t>
-      </w:r>
-      <w:r>
-        <w:rPr>
-          <w:rFonts w:ascii="Times New Roman" w:hAnsi="Times New Roman" w:cs="Times New Roman"/>
-          <w:sz w:val="24"/>
-        </w:rPr>
-        <w:t xml:space="preserve"> data do </w:t>
-      </w:r>
-      <w:r>
-        <w:rPr>
-          <w:rFonts w:ascii="Times New Roman" w:hAnsi="Times New Roman" w:cs="Times New Roman"/>
-          <w:sz w:val="24"/>
-        </w:rPr>
-        <w:t xml:space="preserve">vencimento, </w:t>
-      </w:r>
-      <w:r>
-        <w:rPr>
-          <w:rFonts w:ascii="Times New Roman" w:hAnsi="Times New Roman" w:cs="Times New Roman"/>
-          <w:sz w:val="24"/>
-        </w:rPr>
-        <w:t>referência de qual mês foi pago</w:t>
-      </w:r>
-      <w:r>
-        <w:rPr>
-          <w:rFonts w:ascii="Times New Roman" w:hAnsi="Times New Roman" w:cs="Times New Roman"/>
-          <w:sz w:val="24"/>
-        </w:rPr>
-        <w:t xml:space="preserve"> e se possui valores adicionais</w:t>
-      </w:r>
-      <w:r>
-        <w:rPr>
-          <w:rFonts w:ascii="Times New Roman" w:hAnsi="Times New Roman" w:cs="Times New Roman"/>
-          <w:sz w:val="24"/>
-        </w:rPr>
-        <w:t>.</w:t>
+          <w:color w:val="FF0000"/>
+          <w:sz w:val="24"/>
+        </w:rPr>
+        <w:t>a obtenção de</w:t>
+      </w:r>
+      <w:r>
+        <w:rPr>
+          <w:rFonts w:ascii="Times New Roman" w:hAnsi="Times New Roman" w:cs="Times New Roman"/>
+          <w:color w:val="FF0000"/>
+          <w:sz w:val="24"/>
+        </w:rPr>
+        <w:t xml:space="preserve"> informações sobre os clientes como </w:t>
+      </w:r>
+      <w:r>
+        <w:rPr>
+          <w:rFonts w:ascii="Times New Roman" w:hAnsi="Times New Roman" w:cs="Times New Roman"/>
+          <w:color w:val="FF0000"/>
+          <w:sz w:val="24"/>
+        </w:rPr>
+        <w:t>pendências</w:t>
+      </w:r>
+      <w:r>
+        <w:rPr>
+          <w:rFonts w:ascii="Times New Roman" w:hAnsi="Times New Roman" w:cs="Times New Roman"/>
+          <w:color w:val="FF0000"/>
+          <w:sz w:val="24"/>
+        </w:rPr>
+        <w:t xml:space="preserve"> de pagamento e planos adquiridos através do CPF</w:t>
+      </w:r>
+      <w:r>
+        <w:rPr>
+          <w:rFonts w:ascii="Times New Roman" w:hAnsi="Times New Roman" w:cs="Times New Roman"/>
+          <w:color w:val="FF0000"/>
+          <w:sz w:val="24"/>
+        </w:rPr>
+        <w:t xml:space="preserve"> se </w:t>
+      </w:r>
+      <w:r>
+        <w:rPr>
+          <w:rFonts w:ascii="Times New Roman" w:hAnsi="Times New Roman" w:cs="Times New Roman"/>
+          <w:color w:val="FF0000"/>
+          <w:sz w:val="24"/>
+        </w:rPr>
+        <w:t>for</w:t>
+      </w:r>
+      <w:r>
+        <w:rPr>
+          <w:rFonts w:ascii="Times New Roman" w:hAnsi="Times New Roman" w:cs="Times New Roman"/>
+          <w:color w:val="FF0000"/>
+          <w:sz w:val="24"/>
+        </w:rPr>
+        <w:t xml:space="preserve"> pessoa física ou CNPJ no caso de pessoa jurídica,</w:t>
+      </w:r>
+      <w:r>
+        <w:rPr>
+          <w:rFonts w:ascii="Times New Roman" w:hAnsi="Times New Roman" w:cs="Times New Roman"/>
+          <w:color w:val="FF0000"/>
+          <w:sz w:val="24"/>
+        </w:rPr>
+        <w:t xml:space="preserve"> </w:t>
+      </w:r>
+      <w:r>
+        <w:rPr>
+          <w:rFonts w:ascii="Times New Roman" w:hAnsi="Times New Roman" w:cs="Times New Roman"/>
+          <w:color w:val="FF0000"/>
+          <w:sz w:val="24"/>
+        </w:rPr>
+        <w:t>o número do cartão</w:t>
+      </w:r>
+      <w:r>
+        <w:rPr>
+          <w:rFonts w:ascii="Times New Roman" w:hAnsi="Times New Roman" w:cs="Times New Roman"/>
+          <w:color w:val="FF0000"/>
+          <w:sz w:val="24"/>
+        </w:rPr>
+        <w:t xml:space="preserve"> de pagamento</w:t>
+      </w:r>
+      <w:r>
+        <w:rPr>
+          <w:rFonts w:ascii="Times New Roman" w:hAnsi="Times New Roman" w:cs="Times New Roman"/>
+          <w:color w:val="FF0000"/>
+          <w:sz w:val="24"/>
+        </w:rPr>
+        <w:t xml:space="preserve"> ou o nome do cliente</w:t>
+      </w:r>
+      <w:r>
+        <w:rPr>
+          <w:rFonts w:ascii="Times New Roman" w:hAnsi="Times New Roman" w:cs="Times New Roman"/>
+          <w:color w:val="FF0000"/>
+          <w:sz w:val="24"/>
+        </w:rPr>
+        <w:t xml:space="preserve"> também poderão</w:t>
+      </w:r>
+      <w:r>
+        <w:rPr>
+          <w:rFonts w:ascii="Times New Roman" w:hAnsi="Times New Roman" w:cs="Times New Roman"/>
+          <w:color w:val="FF0000"/>
+          <w:sz w:val="24"/>
+        </w:rPr>
+        <w:t xml:space="preserve"> </w:t>
+      </w:r>
+      <w:r>
+        <w:rPr>
+          <w:rFonts w:ascii="Times New Roman" w:hAnsi="Times New Roman" w:cs="Times New Roman"/>
+          <w:color w:val="FF0000"/>
+          <w:sz w:val="24"/>
+        </w:rPr>
+        <w:t>ser u</w:t>
+      </w:r>
+      <w:r>
+        <w:rPr>
+          <w:rFonts w:ascii="Times New Roman" w:hAnsi="Times New Roman" w:cs="Times New Roman"/>
+          <w:color w:val="FF0000"/>
+          <w:sz w:val="24"/>
+        </w:rPr>
+        <w:t>tilizado</w:t>
+      </w:r>
+      <w:r>
+        <w:rPr>
+          <w:rFonts w:ascii="Times New Roman" w:hAnsi="Times New Roman" w:cs="Times New Roman"/>
+          <w:color w:val="FF0000"/>
+          <w:sz w:val="24"/>
+        </w:rPr>
+        <w:t>s</w:t>
+      </w:r>
+      <w:r>
+        <w:rPr>
+          <w:rFonts w:ascii="Times New Roman" w:hAnsi="Times New Roman" w:cs="Times New Roman"/>
+          <w:color w:val="FF0000"/>
+          <w:sz w:val="24"/>
+        </w:rPr>
+        <w:t xml:space="preserve"> para obter esses dados</w:t>
+      </w:r>
+      <w:r>
+        <w:rPr>
+          <w:rFonts w:ascii="Times New Roman" w:hAnsi="Times New Roman" w:cs="Times New Roman"/>
+          <w:color w:val="FF0000"/>
+          <w:sz w:val="24"/>
+        </w:rPr>
+        <w:t>. Também deve</w:t>
+      </w:r>
+      <w:r>
+        <w:rPr>
+          <w:rFonts w:ascii="Times New Roman" w:hAnsi="Times New Roman" w:cs="Times New Roman"/>
+          <w:color w:val="FF0000"/>
+          <w:sz w:val="24"/>
+        </w:rPr>
+        <w:t xml:space="preserve"> permitir que i</w:t>
+      </w:r>
+      <w:r>
+        <w:rPr>
+          <w:rFonts w:ascii="Times New Roman" w:hAnsi="Times New Roman" w:cs="Times New Roman"/>
+          <w:color w:val="FF0000"/>
+          <w:sz w:val="24"/>
+        </w:rPr>
+        <w:t>nformações sobre os atendimentos realizados pelos técnicos</w:t>
+      </w:r>
+      <w:r>
+        <w:rPr>
+          <w:rFonts w:ascii="Times New Roman" w:hAnsi="Times New Roman" w:cs="Times New Roman"/>
+          <w:color w:val="FF0000"/>
+          <w:sz w:val="24"/>
+        </w:rPr>
+        <w:t xml:space="preserve"> sejam adquiridas a partir da data da realização do serviço ou do nome do profissional</w:t>
+      </w:r>
+      <w:r>
+        <w:rPr>
+          <w:rFonts w:ascii="Times New Roman" w:hAnsi="Times New Roman" w:cs="Times New Roman"/>
+          <w:color w:val="FF0000"/>
+          <w:sz w:val="24"/>
+        </w:rPr>
+        <w:t xml:space="preserve"> que o realizou</w:t>
+      </w:r>
+      <w:r>
+        <w:rPr>
+          <w:rFonts w:ascii="Times New Roman" w:hAnsi="Times New Roman" w:cs="Times New Roman"/>
+          <w:color w:val="FF0000"/>
+          <w:sz w:val="24"/>
+        </w:rPr>
+        <w:t>,</w:t>
+      </w:r>
+      <w:r>
+        <w:rPr>
+          <w:rFonts w:ascii="Times New Roman" w:hAnsi="Times New Roman" w:cs="Times New Roman"/>
+          <w:color w:val="FF0000"/>
+          <w:sz w:val="24"/>
+        </w:rPr>
+        <w:t xml:space="preserve"> identificar os grupos de clientes por meio do nome </w:t>
+      </w:r>
+      <w:r>
+        <w:rPr>
+          <w:rFonts w:ascii="Times New Roman" w:hAnsi="Times New Roman" w:cs="Times New Roman"/>
+          <w:color w:val="FF0000"/>
+          <w:sz w:val="24"/>
+        </w:rPr>
+        <w:t>do seu logradouro para traçar o</w:t>
+      </w:r>
+      <w:r>
+        <w:rPr>
+          <w:rFonts w:ascii="Times New Roman" w:hAnsi="Times New Roman" w:cs="Times New Roman"/>
+          <w:color w:val="FF0000"/>
+          <w:sz w:val="24"/>
+        </w:rPr>
+        <w:t xml:space="preserve"> perfil</w:t>
+      </w:r>
+      <w:r>
+        <w:rPr>
+          <w:rFonts w:ascii="Times New Roman" w:hAnsi="Times New Roman" w:cs="Times New Roman"/>
+          <w:color w:val="FF0000"/>
+          <w:sz w:val="24"/>
+        </w:rPr>
+        <w:t xml:space="preserve"> dos consumidores por área</w:t>
+      </w:r>
+      <w:r>
+        <w:rPr>
+          <w:rFonts w:ascii="Times New Roman" w:hAnsi="Times New Roman" w:cs="Times New Roman"/>
+          <w:color w:val="FF0000"/>
+          <w:sz w:val="24"/>
+        </w:rPr>
+        <w:t>, saber a quantidade de cada item no estoque a partir do seu código de identificação</w:t>
+      </w:r>
+      <w:r>
+        <w:rPr>
+          <w:rFonts w:ascii="Times New Roman" w:hAnsi="Times New Roman" w:cs="Times New Roman"/>
+          <w:color w:val="FF0000"/>
+          <w:sz w:val="24"/>
+        </w:rPr>
+        <w:t>, conseguir informações sobre os itens disponíveis através da busca pelo tipo</w:t>
+      </w:r>
+      <w:r>
+        <w:rPr>
+          <w:rFonts w:ascii="Times New Roman" w:hAnsi="Times New Roman" w:cs="Times New Roman"/>
+          <w:color w:val="FF0000"/>
+          <w:sz w:val="24"/>
+        </w:rPr>
+        <w:t xml:space="preserve">, como por exemplo, o funcionário irá buscar por cabos e na consulta irá demonstrar todos os cabos disponíveis, outro exemplo, o funcionário buscará por roteador e terá como resultado informações sobre os roteadores disponíveis </w:t>
       </w:r>
     </w:p>
     <w:p>
@@ -3205,7 +3340,7 @@
           <w:color w:val="FF0000"/>
           <w:sz w:val="24"/>
         </w:rPr>
-        <w:t>O sistema deve permitir consultas que possibilite</w:t>
+        <w:t>C</w:t>
       </w:r>
       <w:r>
         <w:rPr>
@@ -3213,7 +3348,7 @@
           <w:color w:val="FF0000"/>
           <w:sz w:val="24"/>
         </w:rPr>
-        <w:t>m</w:t>
+        <w:t xml:space="preserve">onsultar o total de vendas que cada funcionário realizou a partir do seu </w:t>
       </w:r>
       <w:r>
         <w:rPr>
@@ -3221,6 +3356,14 @@
           <w:color w:val="FF0000"/>
           <w:sz w:val="24"/>
         </w:rPr>
+        <w:t>CPF,</w:t>
+      </w:r>
+      <w:r>
+        <w:rPr>
+          <w:rFonts w:ascii="Times New Roman" w:hAnsi="Times New Roman" w:cs="Times New Roman"/>
+          <w:color w:val="FF0000"/>
+          <w:sz w:val="24"/>
+        </w:rPr>
         <w:t xml:space="preserve"> </w:t>
       </w:r>
       <w:r>
@@ -3229,7 +3372,7 @@
           <w:color w:val="FF0000"/>
           <w:sz w:val="24"/>
         </w:rPr>
-        <w:t>a obtenção de</w:t>
+        <w:t>consultar quais os clientes possuem serviço através do código</w:t>
       </w:r>
       <w:r>
         <w:rPr>
@@ -3237,7 +3380,7 @@
           <w:color w:val="FF0000"/>
           <w:sz w:val="24"/>
         </w:rPr>
-        <w:t xml:space="preserve"> informações sobre os clientes como </w:t>
+        <w:t xml:space="preserve"> </w:t>
       </w:r>
       <w:r>
         <w:rPr>
@@ -3245,7 +3388,7 @@
           <w:color w:val="FF0000"/>
           <w:sz w:val="24"/>
         </w:rPr>
-        <w:t>pendências</w:t>
+        <w:t>do serviço e buscar</w:t>
       </w:r>
       <w:r>
         <w:rPr>
@@ -3253,7 +3396,7 @@
           <w:color w:val="FF0000"/>
           <w:sz w:val="24"/>
         </w:rPr>
-        <w:t xml:space="preserve"> de pagamento e planos adquiridos através do CPF</w:t>
+        <w:t xml:space="preserve"> dados sobre os funcionários </w:t>
       </w:r>
       <w:r>
         <w:rPr>
@@ -3261,7 +3404,7 @@
           <w:color w:val="FF0000"/>
           <w:sz w:val="24"/>
         </w:rPr>
-        <w:t xml:space="preserve"> se </w:t>
+        <w:t>por meio do nome do</w:t>
       </w:r>
       <w:r>
         <w:rPr>
@@ -3269,254 +3412,6 @@
           <w:color w:val="FF0000"/>
           <w:sz w:val="24"/>
         </w:rPr>
-        <w:t>for</w:t>
-      </w:r>
-      <w:r>
-        <w:rPr>
-          <w:rFonts w:ascii="Times New Roman" w:hAnsi="Times New Roman" w:cs="Times New Roman"/>
-          <w:color w:val="FF0000"/>
-          <w:sz w:val="24"/>
-        </w:rPr>
-        <w:t xml:space="preserve"> pessoa física ou CNPJ no caso de pessoa jurídica,</w:t>
-      </w:r>
-      <w:r>
-        <w:rPr>
-          <w:rFonts w:ascii="Times New Roman" w:hAnsi="Times New Roman" w:cs="Times New Roman"/>
-          <w:color w:val="FF0000"/>
-          <w:sz w:val="24"/>
-        </w:rPr>
-        <w:t xml:space="preserve"> </w:t>
-      </w:r>
-      <w:r>
-        <w:rPr>
-          <w:rFonts w:ascii="Times New Roman" w:hAnsi="Times New Roman" w:cs="Times New Roman"/>
-          <w:color w:val="FF0000"/>
-          <w:sz w:val="24"/>
-        </w:rPr>
-        <w:t>o número do cartão</w:t>
-      </w:r>
-      <w:r>
-        <w:rPr>
-          <w:rFonts w:ascii="Times New Roman" w:hAnsi="Times New Roman" w:cs="Times New Roman"/>
-          <w:color w:val="FF0000"/>
-          <w:sz w:val="24"/>
-        </w:rPr>
-        <w:t xml:space="preserve"> de pagamento</w:t>
-      </w:r>
-      <w:r>
-        <w:rPr>
-          <w:rFonts w:ascii="Times New Roman" w:hAnsi="Times New Roman" w:cs="Times New Roman"/>
-          <w:color w:val="FF0000"/>
-          <w:sz w:val="24"/>
-        </w:rPr>
-        <w:t xml:space="preserve"> ou o nome do cliente</w:t>
-      </w:r>
-      <w:r>
-        <w:rPr>
-          <w:rFonts w:ascii="Times New Roman" w:hAnsi="Times New Roman" w:cs="Times New Roman"/>
-          <w:color w:val="FF0000"/>
-          <w:sz w:val="24"/>
-        </w:rPr>
-        <w:t xml:space="preserve"> também poderão</w:t>
-      </w:r>
-      <w:r>
-        <w:rPr>
-          <w:rFonts w:ascii="Times New Roman" w:hAnsi="Times New Roman" w:cs="Times New Roman"/>
-          <w:color w:val="FF0000"/>
-          <w:sz w:val="24"/>
-        </w:rPr>
-        <w:t xml:space="preserve"> </w:t>
-      </w:r>
-      <w:r>
-        <w:rPr>
-          <w:rFonts w:ascii="Times New Roman" w:hAnsi="Times New Roman" w:cs="Times New Roman"/>
-          <w:color w:val="FF0000"/>
-          <w:sz w:val="24"/>
-        </w:rPr>
-        <w:t>ser u</w:t>
-      </w:r>
-      <w:r>
-        <w:rPr>
-          <w:rFonts w:ascii="Times New Roman" w:hAnsi="Times New Roman" w:cs="Times New Roman"/>
-          <w:color w:val="FF0000"/>
-          <w:sz w:val="24"/>
-        </w:rPr>
-        <w:t>tilizado</w:t>
-      </w:r>
-      <w:r>
-        <w:rPr>
-          <w:rFonts w:ascii="Times New Roman" w:hAnsi="Times New Roman" w:cs="Times New Roman"/>
-          <w:color w:val="FF0000"/>
-          <w:sz w:val="24"/>
-        </w:rPr>
-        <w:t>s</w:t>
-      </w:r>
-      <w:r>
-        <w:rPr>
-          <w:rFonts w:ascii="Times New Roman" w:hAnsi="Times New Roman" w:cs="Times New Roman"/>
-          <w:color w:val="FF0000"/>
-          <w:sz w:val="24"/>
-        </w:rPr>
-        <w:t xml:space="preserve"> para obter esses dados</w:t>
-      </w:r>
-      <w:r>
-        <w:rPr>
-          <w:rFonts w:ascii="Times New Roman" w:hAnsi="Times New Roman" w:cs="Times New Roman"/>
-          <w:color w:val="FF0000"/>
-          <w:sz w:val="24"/>
-        </w:rPr>
-        <w:t>. Também deve</w:t>
-      </w:r>
-      <w:r>
-        <w:rPr>
-          <w:rFonts w:ascii="Times New Roman" w:hAnsi="Times New Roman" w:cs="Times New Roman"/>
-          <w:color w:val="FF0000"/>
-          <w:sz w:val="24"/>
-        </w:rPr>
-        <w:t xml:space="preserve"> permitir que i</w:t>
-      </w:r>
-      <w:r>
-        <w:rPr>
-          <w:rFonts w:ascii="Times New Roman" w:hAnsi="Times New Roman" w:cs="Times New Roman"/>
-          <w:color w:val="FF0000"/>
-          <w:sz w:val="24"/>
-        </w:rPr>
-        <w:t>nformações sobre os atendimentos realizados pelos técnicos</w:t>
-      </w:r>
-      <w:r>
-        <w:rPr>
-          <w:rFonts w:ascii="Times New Roman" w:hAnsi="Times New Roman" w:cs="Times New Roman"/>
-          <w:color w:val="FF0000"/>
-          <w:sz w:val="24"/>
-        </w:rPr>
-        <w:t xml:space="preserve"> sejam adquiridas a partir da data da realização do serviço ou do nome do profissional</w:t>
-      </w:r>
-      <w:r>
-        <w:rPr>
-          <w:rFonts w:ascii="Times New Roman" w:hAnsi="Times New Roman" w:cs="Times New Roman"/>
-          <w:color w:val="FF0000"/>
-          <w:sz w:val="24"/>
-        </w:rPr>
-        <w:t xml:space="preserve"> que o realizou</w:t>
-      </w:r>
-      <w:r>
-        <w:rPr>
-          <w:rFonts w:ascii="Times New Roman" w:hAnsi="Times New Roman" w:cs="Times New Roman"/>
-          <w:color w:val="FF0000"/>
-          <w:sz w:val="24"/>
-        </w:rPr>
-        <w:t>,</w:t>
-      </w:r>
-      <w:r>
-        <w:rPr>
-          <w:rFonts w:ascii="Times New Roman" w:hAnsi="Times New Roman" w:cs="Times New Roman"/>
-          <w:color w:val="FF0000"/>
-          <w:sz w:val="24"/>
-        </w:rPr>
-        <w:t xml:space="preserve"> identificar os grupos de clientes por meio do nome </w:t>
-      </w:r>
-      <w:r>
-        <w:rPr>
-          <w:rFonts w:ascii="Times New Roman" w:hAnsi="Times New Roman" w:cs="Times New Roman"/>
-          <w:color w:val="FF0000"/>
-          <w:sz w:val="24"/>
-        </w:rPr>
-        <w:t>do seu logradouro para traçar o</w:t>
-      </w:r>
-      <w:r>
-        <w:rPr>
-          <w:rFonts w:ascii="Times New Roman" w:hAnsi="Times New Roman" w:cs="Times New Roman"/>
-          <w:color w:val="FF0000"/>
-          <w:sz w:val="24"/>
-        </w:rPr>
-        <w:t xml:space="preserve"> perfil</w:t>
-      </w:r>
-      <w:r>
-        <w:rPr>
-          <w:rFonts w:ascii="Times New Roman" w:hAnsi="Times New Roman" w:cs="Times New Roman"/>
-          <w:color w:val="FF0000"/>
-          <w:sz w:val="24"/>
-        </w:rPr>
-        <w:t xml:space="preserve"> dos consumidores por área</w:t>
-      </w:r>
-      <w:r>
-        <w:rPr>
-          <w:rFonts w:ascii="Times New Roman" w:hAnsi="Times New Roman" w:cs="Times New Roman"/>
-          <w:color w:val="FF0000"/>
-          <w:sz w:val="24"/>
-        </w:rPr>
-        <w:t>, saber a quantidade de cada item no estoque a partir do seu código de identificação,</w:t>
-      </w:r>
-      <w:r>
-        <w:rPr>
-          <w:rFonts w:ascii="Times New Roman" w:hAnsi="Times New Roman" w:cs="Times New Roman"/>
-          <w:color w:val="FF0000"/>
-          <w:sz w:val="24"/>
-        </w:rPr>
-        <w:t xml:space="preserve"> consultar o total de vendas que cada funcionário realizou a partir do seu </w:t>
-      </w:r>
-      <w:r>
-        <w:rPr>
-          <w:rFonts w:ascii="Times New Roman" w:hAnsi="Times New Roman" w:cs="Times New Roman"/>
-          <w:color w:val="FF0000"/>
-          <w:sz w:val="24"/>
-        </w:rPr>
-        <w:t>CPF,</w:t>
-      </w:r>
-      <w:r>
-        <w:rPr>
-          <w:rFonts w:ascii="Times New Roman" w:hAnsi="Times New Roman" w:cs="Times New Roman"/>
-          <w:color w:val="FF0000"/>
-          <w:sz w:val="24"/>
-        </w:rPr>
-        <w:t xml:space="preserve"> </w:t>
-      </w:r>
-      <w:r>
-        <w:rPr>
-          <w:rFonts w:ascii="Times New Roman" w:hAnsi="Times New Roman" w:cs="Times New Roman"/>
-          <w:color w:val="FF0000"/>
-          <w:sz w:val="24"/>
-        </w:rPr>
-        <w:t>consultar quais os clientes possuem serviço através do código</w:t>
-      </w:r>
-      <w:r>
-        <w:rPr>
-          <w:rFonts w:ascii="Times New Roman" w:hAnsi="Times New Roman" w:cs="Times New Roman"/>
-          <w:color w:val="FF0000"/>
-          <w:sz w:val="24"/>
-        </w:rPr>
-        <w:t xml:space="preserve"> </w:t>
-      </w:r>
-      <w:r>
-        <w:rPr>
-          <w:rFonts w:ascii="Times New Roman" w:hAnsi="Times New Roman" w:cs="Times New Roman"/>
-          <w:color w:val="FF0000"/>
-          <w:sz w:val="24"/>
-        </w:rPr>
-        <w:t>do serviço e c</w:t>
-      </w:r>
-      <w:r>
-        <w:rPr>
-          <w:rFonts w:ascii="Times New Roman" w:hAnsi="Times New Roman" w:cs="Times New Roman"/>
-          <w:color w:val="FF0000"/>
-          <w:sz w:val="24"/>
-        </w:rPr>
-        <w:t xml:space="preserve">onsultar dados sobre os funcionários </w:t>
-      </w:r>
-      <w:r>
-        <w:rPr>
-          <w:rFonts w:ascii="Times New Roman" w:hAnsi="Times New Roman" w:cs="Times New Roman"/>
-          <w:color w:val="FF0000"/>
-          <w:sz w:val="24"/>
-        </w:rPr>
-        <w:t>por meio do nome do</w:t>
-      </w:r>
-      <w:r>
-        <w:rPr>
-          <w:rFonts w:ascii="Times New Roman" w:hAnsi="Times New Roman" w:cs="Times New Roman"/>
-          <w:color w:val="FF0000"/>
-          <w:sz w:val="24"/>
-        </w:rPr>
         <w:t xml:space="preserve"> cargo que ocupam.</w:t>
       </w:r>
     </w:p>
@@ -3655,7 +3550,6 @@
         <w:pStyle w:val="Ttulo2"/>
       </w:pPr>
       <w:r>
-        <w:lastRenderedPageBreak/>
         <w:tab/>
       </w:r>
       <w:bookmarkStart w:id="4" w:name="_Toc504655021"/>
@@ -3721,10 +3615,10 @@
                     </pic:cNvPicPr>
                   </pic:nvPicPr>
                   <pic:blipFill rotWithShape="1">
-                    <a:blip r:embed="rId11" cstate="print">
+                    <a:blip r:embed="rId10" cstate="print">
                       <a:extLst>
                         <a:ext uri="{28A0092B-C50C-407E-A947-70E740481C1C}">
-                          <a14:useLocalDpi xmlns:a14="http://schemas.microsoft.com/office/drawing/2010/main" val="0"/>
+                          <a14:useLocalDpi xmlns:a14="http://schemas.microsoft.com/office/drawing/2010/main" xmlns:wps="http://schemas.microsoft.com/office/word/2010/wordprocessingShape" xmlns:wpi="http://schemas.microsoft.com/office/word/2010/wordprocessingInk" xmlns:wpg="http://schemas.microsoft.com/office/word/2010/wordprocessingGroup" xmlns:w14="http://schemas.microsoft.com/office/word/2010/wordml" xmlns:w="http://schemas.openxmlformats.org/wordprocessingml/2006/main" xmlns:w10="urn:schemas-microsoft-com:office:word" xmlns:wp14="http://schemas.microsoft.com/office/word/2010/wordprocessingDrawing" xmlns:v="urn:schemas-microsoft-com:vml" xmlns:o="urn:schemas-microsoft-com:office:office" xmlns:mc="http://schemas.openxmlformats.org/markup-compatibility/2006" xmlns:wpc="http://schemas.microsoft.com/office/word/2010/wordprocessingCanvas" xmlns="" val="0"/>
                         </a:ext>
                       </a:extLst>
                     </a:blip>
@@ -3745,7 +3639,7 @@
                     </a:ln>
                     <a:extLst>
                       <a:ext uri="{53640926-AAD7-44D8-BBD7-CCE9431645EC}">
-                        <a14:shadowObscured xmlns:a14="http://schemas.microsoft.com/office/drawing/2010/main"/>
+                        <a14:shadowObscured xmlns:a14="http://schemas.microsoft.com/office/drawing/2010/main" xmlns:wps="http://schemas.microsoft.com/office/word/2010/wordprocessingShape" xmlns:wpi="http://schemas.microsoft.com/office/word/2010/wordprocessingInk" xmlns:wpg="http://schemas.microsoft.com/office/word/2010/wordprocessingGroup" xmlns:w14="http://schemas.microsoft.com/office/word/2010/wordml" xmlns:w="http://schemas.openxmlformats.org/wordprocessingml/2006/main" xmlns:w10="urn:schemas-microsoft-com:office:word" xmlns:wp14="http://schemas.microsoft.com/office/word/2010/wordprocessingDrawing" xmlns:v="urn:schemas-microsoft-com:vml" xmlns:o="urn:schemas-microsoft-com:office:office" xmlns:mc="http://schemas.openxmlformats.org/markup-compatibility/2006" xmlns:wpc="http://schemas.microsoft.com/office/word/2010/wordprocessingCanvas" xmlns=""/>
                       </a:ext>
                     </a:extLst>
                   </pic:spPr>
@@ -3851,14 +3745,10 @@
       </w:pPr>
       <w:bookmarkStart w:id="6" w:name="_Toc504655022"/>
       <w:r>
-        <w:lastRenderedPageBreak/>
         <w:t>2.3</w:t>
       </w:r>
       <w:r>
         <w:t>.</w:t>
-      </w:r>
-      <w:r>
-        <w:t xml:space="preserve"> </w:t>
       </w:r>
       <w:r>
         <w:t xml:space="preserve">Dicionário Conceitual </w:t>
@@ -3949,23 +3839,12 @@
           <w:sz w:val="24"/>
         </w:rPr>
       </w:pPr>
-      <w:proofErr w:type="spellStart"/>
-      <w:proofErr w:type="gramStart"/>
-      <w:r>
-        <w:rPr>
-          <w:rFonts w:ascii="Times New Roman" w:hAnsi="Times New Roman" w:cs="Times New Roman"/>
-          <w:sz w:val="24"/>
-        </w:rPr>
-        <w:t>TipoLogradouro</w:t>
-      </w:r>
-      <w:proofErr w:type="spellEnd"/>
-      <w:proofErr w:type="gramEnd"/>
-      <w:r>
-        <w:rPr>
-          <w:rFonts w:ascii="Times New Roman" w:hAnsi="Times New Roman" w:cs="Times New Roman"/>
-          <w:sz w:val="24"/>
-        </w:rPr>
-        <w:t>:</w:t>
+      <w:r>
+        <w:rPr>
+          <w:rFonts w:ascii="Times New Roman" w:hAnsi="Times New Roman" w:cs="Times New Roman"/>
+          <w:sz w:val="24"/>
+        </w:rPr>
+        <w:t>TipoLogradouro:</w:t>
       </w:r>
       <w:r>
         <w:rPr>
@@ -4142,23 +4021,12 @@
           <w:sz w:val="24"/>
         </w:rPr>
       </w:pPr>
-      <w:proofErr w:type="spellStart"/>
-      <w:proofErr w:type="gramStart"/>
-      <w:r>
-        <w:rPr>
-          <w:rFonts w:ascii="Times New Roman" w:hAnsi="Times New Roman" w:cs="Times New Roman"/>
-          <w:sz w:val="24"/>
-        </w:rPr>
-        <w:t>PontoReferencia</w:t>
-      </w:r>
-      <w:proofErr w:type="spellEnd"/>
-      <w:proofErr w:type="gramEnd"/>
-      <w:r>
-        <w:rPr>
-          <w:rFonts w:ascii="Times New Roman" w:hAnsi="Times New Roman" w:cs="Times New Roman"/>
-          <w:sz w:val="24"/>
-        </w:rPr>
-        <w:t>: armazena pontos de referencia para facilitar a localização da residência ou estabelecimento do cliente.</w:t>
+      <w:r>
+        <w:rPr>
+          <w:rFonts w:ascii="Times New Roman" w:hAnsi="Times New Roman" w:cs="Times New Roman"/>
+          <w:sz w:val="24"/>
+        </w:rPr>
+        <w:t>PontoReferencia: armazena pontos de referencia para facilitar a localização da residência ou estabelecimento do cliente.</w:t>
       </w:r>
     </w:p>
     <w:p>
@@ -4176,37 +4044,12 @@
           <w:sz w:val="24"/>
         </w:rPr>
       </w:pPr>
-      <w:proofErr w:type="spellStart"/>
-      <w:r>
-        <w:rPr>
-          <w:rFonts w:ascii="Times New Roman" w:hAnsi="Times New Roman" w:cs="Times New Roman"/>
-          <w:sz w:val="24"/>
-        </w:rPr>
-        <w:t>Email</w:t>
-      </w:r>
-      <w:proofErr w:type="spellEnd"/>
-      <w:r>
-        <w:rPr>
-          <w:rFonts w:ascii="Times New Roman" w:hAnsi="Times New Roman" w:cs="Times New Roman"/>
-          <w:sz w:val="24"/>
-        </w:rPr>
-        <w:t xml:space="preserve">: armazena o </w:t>
-      </w:r>
-      <w:proofErr w:type="spellStart"/>
-      <w:r>
-        <w:rPr>
-          <w:rFonts w:ascii="Times New Roman" w:hAnsi="Times New Roman" w:cs="Times New Roman"/>
-          <w:sz w:val="24"/>
-        </w:rPr>
-        <w:t>email</w:t>
-      </w:r>
-      <w:proofErr w:type="spellEnd"/>
-      <w:r>
-        <w:rPr>
-          <w:rFonts w:ascii="Times New Roman" w:hAnsi="Times New Roman" w:cs="Times New Roman"/>
-          <w:sz w:val="24"/>
-        </w:rPr>
-        <w:t xml:space="preserve"> do cliente.</w:t>
+      <w:r>
+        <w:rPr>
+          <w:rFonts w:ascii="Times New Roman" w:hAnsi="Times New Roman" w:cs="Times New Roman"/>
+          <w:sz w:val="24"/>
+        </w:rPr>
+        <w:t>Email: armazena o email do cliente.</w:t>
       </w:r>
     </w:p>
     <w:p>
@@ -4247,23 +4090,12 @@
           <w:sz w:val="24"/>
         </w:rPr>
       </w:pPr>
-      <w:proofErr w:type="spellStart"/>
-      <w:proofErr w:type="gramStart"/>
-      <w:r>
-        <w:rPr>
-          <w:rFonts w:ascii="Times New Roman" w:hAnsi="Times New Roman" w:cs="Times New Roman"/>
-          <w:sz w:val="24"/>
-        </w:rPr>
-        <w:t>NumeroCartao</w:t>
-      </w:r>
-      <w:proofErr w:type="spellEnd"/>
-      <w:proofErr w:type="gramEnd"/>
-      <w:r>
-        <w:rPr>
-          <w:rFonts w:ascii="Times New Roman" w:hAnsi="Times New Roman" w:cs="Times New Roman"/>
-          <w:sz w:val="24"/>
-        </w:rPr>
-        <w:t>: armazena o número do cartão magnético do cliente.</w:t>
+      <w:r>
+        <w:rPr>
+          <w:rFonts w:ascii="Times New Roman" w:hAnsi="Times New Roman" w:cs="Times New Roman"/>
+          <w:sz w:val="24"/>
+        </w:rPr>
+        <w:t>NumeroCartao: armazena o número do cartão magnético do cliente.</w:t>
       </w:r>
     </w:p>
     <w:p>
@@ -4312,21 +4144,7 @@
           <w:rFonts w:ascii="Times New Roman" w:hAnsi="Times New Roman" w:cs="Times New Roman"/>
           <w:sz w:val="24"/>
         </w:rPr>
-        <w:t>:</w:t>
-      </w:r>
-      <w:r>
-        <w:rPr>
-          <w:rFonts w:ascii="Times New Roman" w:hAnsi="Times New Roman" w:cs="Times New Roman"/>
-          <w:sz w:val="24"/>
-        </w:rPr>
-        <w:t xml:space="preserve"> </w:t>
-      </w:r>
-      <w:r>
-        <w:rPr>
-          <w:rFonts w:ascii="Times New Roman" w:hAnsi="Times New Roman" w:cs="Times New Roman"/>
-          <w:sz w:val="24"/>
-        </w:rPr>
-        <w:t xml:space="preserve">relaciona </w:t>
+        <w:t xml:space="preserve">:relaciona </w:t>
       </w:r>
       <w:r>
         <w:rPr>
@@ -4418,23 +4236,7 @@
           <w:rFonts w:ascii="Times New Roman" w:hAnsi="Times New Roman" w:cs="Times New Roman"/>
           <w:sz w:val="24"/>
         </w:rPr>
-        <w:t xml:space="preserve"> relaciona Cliente à Serviço e Vendedor. Um cliente pode contratar um ou mais serviços </w:t>
-      </w:r>
-      <w:proofErr w:type="gramStart"/>
-      <w:r>
-        <w:rPr>
-          <w:rFonts w:ascii="Times New Roman" w:hAnsi="Times New Roman" w:cs="Times New Roman"/>
-          <w:sz w:val="24"/>
-        </w:rPr>
-        <w:t>à</w:t>
-      </w:r>
-      <w:proofErr w:type="gramEnd"/>
-      <w:r>
-        <w:rPr>
-          <w:rFonts w:ascii="Times New Roman" w:hAnsi="Times New Roman" w:cs="Times New Roman"/>
-          <w:sz w:val="24"/>
-        </w:rPr>
-        <w:t xml:space="preserve"> um ou mais vendedores e um vendedor pode ou não vender um ou mais serviços a um ou mais clientes.</w:t>
+        <w:t xml:space="preserve"> relaciona Cliente à Serviço e Vendedor. Um cliente pode contratar um ou mais serviços à um ou mais vendedores e um vendedor pode ou não vender um ou mais serviços a um ou mais clientes.</w:t>
       </w:r>
     </w:p>
     <w:p>
@@ -4503,6 +4305,7 @@
           <w:b/>
           <w:sz w:val="24"/>
         </w:rPr>
+        <w:lastRenderedPageBreak/>
         <w:t>Entidade FISICA</w:t>
       </w:r>
     </w:p>
@@ -4559,7 +4362,6 @@
           <w:b/>
           <w:sz w:val="24"/>
         </w:rPr>
-        <w:lastRenderedPageBreak/>
         <w:t>Atributo (s):</w:t>
       </w:r>
     </w:p>
@@ -4647,23 +4449,12 @@
           <w:sz w:val="24"/>
         </w:rPr>
       </w:pPr>
-      <w:proofErr w:type="spellStart"/>
-      <w:proofErr w:type="gramStart"/>
-      <w:r>
-        <w:rPr>
-          <w:rFonts w:ascii="Times New Roman" w:hAnsi="Times New Roman" w:cs="Times New Roman"/>
-          <w:sz w:val="24"/>
-        </w:rPr>
-        <w:t>DataNascimento</w:t>
-      </w:r>
-      <w:proofErr w:type="spellEnd"/>
-      <w:proofErr w:type="gramEnd"/>
-      <w:r>
-        <w:rPr>
-          <w:rFonts w:ascii="Times New Roman" w:hAnsi="Times New Roman" w:cs="Times New Roman"/>
-          <w:sz w:val="24"/>
-        </w:rPr>
-        <w:t>: armazena a data de nascimento do cliente</w:t>
+      <w:r>
+        <w:rPr>
+          <w:rFonts w:ascii="Times New Roman" w:hAnsi="Times New Roman" w:cs="Times New Roman"/>
+          <w:sz w:val="24"/>
+        </w:rPr>
+        <w:t>DataNascimento: armazena a data de nascimento do cliente</w:t>
       </w:r>
       <w:r>
         <w:rPr>
@@ -4756,23 +4547,12 @@
           <w:sz w:val="24"/>
         </w:rPr>
       </w:pPr>
-      <w:proofErr w:type="spellStart"/>
-      <w:proofErr w:type="gramStart"/>
-      <w:r>
-        <w:rPr>
-          <w:rFonts w:ascii="Times New Roman" w:hAnsi="Times New Roman" w:cs="Times New Roman"/>
-          <w:sz w:val="24"/>
-        </w:rPr>
-        <w:t>RazaoSocial</w:t>
-      </w:r>
-      <w:proofErr w:type="spellEnd"/>
-      <w:proofErr w:type="gramEnd"/>
-      <w:r>
-        <w:rPr>
-          <w:rFonts w:ascii="Times New Roman" w:hAnsi="Times New Roman" w:cs="Times New Roman"/>
-          <w:sz w:val="24"/>
-        </w:rPr>
-        <w:t>: armazena o nome de registro da empresa do cliente.</w:t>
+      <w:r>
+        <w:rPr>
+          <w:rFonts w:ascii="Times New Roman" w:hAnsi="Times New Roman" w:cs="Times New Roman"/>
+          <w:sz w:val="24"/>
+        </w:rPr>
+        <w:t>RazaoSocial: armazena o nome de registro da empresa do cliente.</w:t>
       </w:r>
     </w:p>
     <w:p>
@@ -4891,23 +4671,12 @@
           <w:sz w:val="24"/>
         </w:rPr>
       </w:pPr>
-      <w:proofErr w:type="spellStart"/>
-      <w:proofErr w:type="gramStart"/>
-      <w:r>
-        <w:rPr>
-          <w:rFonts w:ascii="Times New Roman" w:hAnsi="Times New Roman" w:cs="Times New Roman"/>
-          <w:sz w:val="24"/>
-        </w:rPr>
-        <w:t>DataVencimento</w:t>
-      </w:r>
-      <w:proofErr w:type="spellEnd"/>
-      <w:proofErr w:type="gramEnd"/>
-      <w:r>
-        <w:rPr>
-          <w:rFonts w:ascii="Times New Roman" w:hAnsi="Times New Roman" w:cs="Times New Roman"/>
-          <w:sz w:val="24"/>
-        </w:rPr>
-        <w:t>: armazena a data de vencimento da conta.</w:t>
+      <w:r>
+        <w:rPr>
+          <w:rFonts w:ascii="Times New Roman" w:hAnsi="Times New Roman" w:cs="Times New Roman"/>
+          <w:sz w:val="24"/>
+        </w:rPr>
+        <w:t>DataVencimento: armazena a data de vencimento da conta.</w:t>
       </w:r>
     </w:p>
     <w:p>
@@ -4926,23 +4695,12 @@
           <w:sz w:val="24"/>
         </w:rPr>
       </w:pPr>
-      <w:proofErr w:type="spellStart"/>
-      <w:proofErr w:type="gramStart"/>
-      <w:r>
-        <w:rPr>
-          <w:rFonts w:ascii="Times New Roman" w:hAnsi="Times New Roman" w:cs="Times New Roman"/>
-          <w:sz w:val="24"/>
-        </w:rPr>
-        <w:t>ValorAdicional</w:t>
-      </w:r>
-      <w:proofErr w:type="spellEnd"/>
-      <w:proofErr w:type="gramEnd"/>
-      <w:r>
-        <w:rPr>
-          <w:rFonts w:ascii="Times New Roman" w:hAnsi="Times New Roman" w:cs="Times New Roman"/>
-          <w:sz w:val="24"/>
-        </w:rPr>
-        <w:t>: armazena acréscimos no valor da mensalidade em caso de atraso.</w:t>
+      <w:r>
+        <w:rPr>
+          <w:rFonts w:ascii="Times New Roman" w:hAnsi="Times New Roman" w:cs="Times New Roman"/>
+          <w:sz w:val="24"/>
+        </w:rPr>
+        <w:t>ValorAdicional: armazena acréscimos no valor da mensalidade em caso de atraso.</w:t>
       </w:r>
     </w:p>
     <w:p>
@@ -4961,23 +4719,12 @@
           <w:sz w:val="24"/>
         </w:rPr>
       </w:pPr>
-      <w:proofErr w:type="spellStart"/>
-      <w:proofErr w:type="gramStart"/>
-      <w:r>
-        <w:rPr>
-          <w:rFonts w:ascii="Times New Roman" w:hAnsi="Times New Roman" w:cs="Times New Roman"/>
-          <w:sz w:val="24"/>
-        </w:rPr>
-        <w:t>MesReferente</w:t>
-      </w:r>
-      <w:proofErr w:type="spellEnd"/>
-      <w:proofErr w:type="gramEnd"/>
-      <w:r>
-        <w:rPr>
-          <w:rFonts w:ascii="Times New Roman" w:hAnsi="Times New Roman" w:cs="Times New Roman"/>
-          <w:sz w:val="24"/>
-        </w:rPr>
-        <w:t>: armazena o mês correspondente ao pagamento.</w:t>
+      <w:r>
+        <w:rPr>
+          <w:rFonts w:ascii="Times New Roman" w:hAnsi="Times New Roman" w:cs="Times New Roman"/>
+          <w:sz w:val="24"/>
+        </w:rPr>
+        <w:t>MesReferente: armazena o mês correspondente ao pagamento.</w:t>
       </w:r>
     </w:p>
     <w:p>
@@ -5063,23 +4810,12 @@
           <w:sz w:val="24"/>
         </w:rPr>
       </w:pPr>
-      <w:proofErr w:type="spellStart"/>
-      <w:proofErr w:type="gramStart"/>
-      <w:r>
-        <w:rPr>
-          <w:rFonts w:ascii="Times New Roman" w:hAnsi="Times New Roman" w:cs="Times New Roman"/>
-          <w:sz w:val="24"/>
-        </w:rPr>
-        <w:t>ValorInstalacao</w:t>
-      </w:r>
-      <w:proofErr w:type="spellEnd"/>
-      <w:proofErr w:type="gramEnd"/>
-      <w:r>
-        <w:rPr>
-          <w:rFonts w:ascii="Times New Roman" w:hAnsi="Times New Roman" w:cs="Times New Roman"/>
-          <w:sz w:val="24"/>
-        </w:rPr>
-        <w:t>: armazena o valor de instalação do serviço.</w:t>
+      <w:r>
+        <w:rPr>
+          <w:rFonts w:ascii="Times New Roman" w:hAnsi="Times New Roman" w:cs="Times New Roman"/>
+          <w:sz w:val="24"/>
+        </w:rPr>
+        <w:t>ValorInstalacao: armazena o valor de instalação do serviço.</w:t>
       </w:r>
     </w:p>
     <w:p>
@@ -5120,21 +4856,12 @@
           <w:sz w:val="24"/>
         </w:rPr>
       </w:pPr>
-      <w:proofErr w:type="spellStart"/>
-      <w:r>
-        <w:rPr>
-          <w:rFonts w:ascii="Times New Roman" w:hAnsi="Times New Roman" w:cs="Times New Roman"/>
-          <w:sz w:val="24"/>
-        </w:rPr>
-        <w:t>Codigo</w:t>
-      </w:r>
-      <w:proofErr w:type="spellEnd"/>
-      <w:r>
-        <w:rPr>
-          <w:rFonts w:ascii="Times New Roman" w:hAnsi="Times New Roman" w:cs="Times New Roman"/>
-          <w:sz w:val="24"/>
-        </w:rPr>
-        <w:t>: armazena o código do serviço.</w:t>
+      <w:r>
+        <w:rPr>
+          <w:rFonts w:ascii="Times New Roman" w:hAnsi="Times New Roman" w:cs="Times New Roman"/>
+          <w:sz w:val="24"/>
+        </w:rPr>
+        <w:t>Codigo: armazena o código do serviço.</w:t>
       </w:r>
     </w:p>
     <w:p>
@@ -5176,6 +4903,7 @@
           <w:b/>
           <w:sz w:val="24"/>
         </w:rPr>
+        <w:lastRenderedPageBreak/>
         <w:t>Entidade TV</w:t>
       </w:r>
     </w:p>
@@ -5218,7 +4946,6 @@
           <w:b/>
           <w:sz w:val="24"/>
         </w:rPr>
-        <w:lastRenderedPageBreak/>
         <w:t>Atributo (s):</w:t>
       </w:r>
     </w:p>
@@ -5237,23 +4964,12 @@
           <w:sz w:val="24"/>
         </w:rPr>
       </w:pPr>
-      <w:proofErr w:type="spellStart"/>
-      <w:proofErr w:type="gramStart"/>
-      <w:r>
-        <w:rPr>
-          <w:rFonts w:ascii="Times New Roman" w:hAnsi="Times New Roman" w:cs="Times New Roman"/>
-          <w:sz w:val="24"/>
-        </w:rPr>
-        <w:t>QuantCanais</w:t>
-      </w:r>
-      <w:proofErr w:type="spellEnd"/>
-      <w:proofErr w:type="gramEnd"/>
-      <w:r>
-        <w:rPr>
-          <w:rFonts w:ascii="Times New Roman" w:hAnsi="Times New Roman" w:cs="Times New Roman"/>
-          <w:sz w:val="24"/>
-        </w:rPr>
-        <w:t>: armazena a quantidade de canais.</w:t>
+      <w:r>
+        <w:rPr>
+          <w:rFonts w:ascii="Times New Roman" w:hAnsi="Times New Roman" w:cs="Times New Roman"/>
+          <w:sz w:val="24"/>
+        </w:rPr>
+        <w:t>QuantCanais: armazena a quantidade de canais.</w:t>
       </w:r>
     </w:p>
     <w:p>
@@ -5332,23 +5048,12 @@
           <w:sz w:val="24"/>
         </w:rPr>
       </w:pPr>
-      <w:proofErr w:type="spellStart"/>
-      <w:proofErr w:type="gramStart"/>
-      <w:r>
-        <w:rPr>
-          <w:rFonts w:ascii="Times New Roman" w:hAnsi="Times New Roman" w:cs="Times New Roman"/>
-          <w:sz w:val="24"/>
-        </w:rPr>
-        <w:t>TaxaUpload</w:t>
-      </w:r>
-      <w:proofErr w:type="spellEnd"/>
-      <w:proofErr w:type="gramEnd"/>
-      <w:r>
-        <w:rPr>
-          <w:rFonts w:ascii="Times New Roman" w:hAnsi="Times New Roman" w:cs="Times New Roman"/>
-          <w:sz w:val="24"/>
-        </w:rPr>
-        <w:t>: guarda a velocidade do upload.</w:t>
+      <w:r>
+        <w:rPr>
+          <w:rFonts w:ascii="Times New Roman" w:hAnsi="Times New Roman" w:cs="Times New Roman"/>
+          <w:sz w:val="24"/>
+        </w:rPr>
+        <w:t>TaxaUpload: guarda a velocidade do upload.</w:t>
       </w:r>
     </w:p>
     <w:p>
@@ -5366,23 +5071,12 @@
           <w:sz w:val="24"/>
         </w:rPr>
       </w:pPr>
-      <w:proofErr w:type="spellStart"/>
-      <w:proofErr w:type="gramStart"/>
-      <w:r>
-        <w:rPr>
-          <w:rFonts w:ascii="Times New Roman" w:hAnsi="Times New Roman" w:cs="Times New Roman"/>
-          <w:sz w:val="24"/>
-        </w:rPr>
-        <w:t>TaxaDonwload</w:t>
-      </w:r>
-      <w:proofErr w:type="spellEnd"/>
-      <w:proofErr w:type="gramEnd"/>
-      <w:r>
-        <w:rPr>
-          <w:rFonts w:ascii="Times New Roman" w:hAnsi="Times New Roman" w:cs="Times New Roman"/>
-          <w:sz w:val="24"/>
-        </w:rPr>
-        <w:t>: guarda a velocidade do download.</w:t>
+      <w:r>
+        <w:rPr>
+          <w:rFonts w:ascii="Times New Roman" w:hAnsi="Times New Roman" w:cs="Times New Roman"/>
+          <w:sz w:val="24"/>
+        </w:rPr>
+        <w:t>TaxaDonwload: guarda a velocidade do download.</w:t>
       </w:r>
     </w:p>
     <w:p>
@@ -5400,39 +5094,12 @@
           <w:sz w:val="24"/>
         </w:rPr>
       </w:pPr>
-      <w:proofErr w:type="spellStart"/>
-      <w:proofErr w:type="gramStart"/>
-      <w:r>
-        <w:rPr>
-          <w:rFonts w:ascii="Times New Roman" w:hAnsi="Times New Roman" w:cs="Times New Roman"/>
-          <w:sz w:val="24"/>
-        </w:rPr>
-        <w:t>QuantMB</w:t>
-      </w:r>
-      <w:proofErr w:type="spellEnd"/>
-      <w:proofErr w:type="gramEnd"/>
-      <w:r>
-        <w:rPr>
-          <w:rFonts w:ascii="Times New Roman" w:hAnsi="Times New Roman" w:cs="Times New Roman"/>
-          <w:sz w:val="24"/>
-        </w:rPr>
-        <w:t xml:space="preserve">: armazena a quantidade de </w:t>
-      </w:r>
-      <w:proofErr w:type="spellStart"/>
-      <w:r>
-        <w:rPr>
-          <w:rFonts w:ascii="Times New Roman" w:hAnsi="Times New Roman" w:cs="Times New Roman"/>
-          <w:sz w:val="24"/>
-        </w:rPr>
-        <w:t>megas</w:t>
-      </w:r>
-      <w:proofErr w:type="spellEnd"/>
-      <w:r>
-        <w:rPr>
-          <w:rFonts w:ascii="Times New Roman" w:hAnsi="Times New Roman" w:cs="Times New Roman"/>
-          <w:sz w:val="24"/>
-        </w:rPr>
-        <w:t>.</w:t>
+      <w:r>
+        <w:rPr>
+          <w:rFonts w:ascii="Times New Roman" w:hAnsi="Times New Roman" w:cs="Times New Roman"/>
+          <w:sz w:val="24"/>
+        </w:rPr>
+        <w:t>QuantMB: armazena a quantidade de megas.</w:t>
       </w:r>
     </w:p>
     <w:p>
@@ -5557,23 +5224,12 @@
           <w:sz w:val="24"/>
         </w:rPr>
       </w:pPr>
-      <w:proofErr w:type="spellStart"/>
-      <w:proofErr w:type="gramStart"/>
-      <w:r>
-        <w:rPr>
-          <w:rFonts w:ascii="Times New Roman" w:hAnsi="Times New Roman" w:cs="Times New Roman"/>
-          <w:sz w:val="24"/>
-        </w:rPr>
-        <w:t>LigacaoLocal</w:t>
-      </w:r>
-      <w:proofErr w:type="spellEnd"/>
-      <w:proofErr w:type="gramEnd"/>
-      <w:r>
-        <w:rPr>
-          <w:rFonts w:ascii="Times New Roman" w:hAnsi="Times New Roman" w:cs="Times New Roman"/>
-          <w:sz w:val="24"/>
-        </w:rPr>
-        <w:t>: armazena o valor cobrado em ligações locais por minuto.</w:t>
+      <w:r>
+        <w:rPr>
+          <w:rFonts w:ascii="Times New Roman" w:hAnsi="Times New Roman" w:cs="Times New Roman"/>
+          <w:sz w:val="24"/>
+        </w:rPr>
+        <w:t>LigacaoLocal: armazena o valor cobrado em ligações locais por minuto.</w:t>
       </w:r>
     </w:p>
     <w:p>
@@ -5591,23 +5247,12 @@
           <w:sz w:val="24"/>
         </w:rPr>
       </w:pPr>
-      <w:proofErr w:type="spellStart"/>
-      <w:proofErr w:type="gramStart"/>
-      <w:r>
-        <w:rPr>
-          <w:rFonts w:ascii="Times New Roman" w:hAnsi="Times New Roman" w:cs="Times New Roman"/>
-          <w:sz w:val="24"/>
-        </w:rPr>
-        <w:t>LigacaoNacional</w:t>
-      </w:r>
-      <w:proofErr w:type="spellEnd"/>
-      <w:proofErr w:type="gramEnd"/>
-      <w:r>
-        <w:rPr>
-          <w:rFonts w:ascii="Times New Roman" w:hAnsi="Times New Roman" w:cs="Times New Roman"/>
-          <w:sz w:val="24"/>
-        </w:rPr>
-        <w:t>: armazena o valor cobrado em ligações nacionais por minuto.</w:t>
+      <w:r>
+        <w:rPr>
+          <w:rFonts w:ascii="Times New Roman" w:hAnsi="Times New Roman" w:cs="Times New Roman"/>
+          <w:sz w:val="24"/>
+        </w:rPr>
+        <w:t>LigacaoNacional: armazena o valor cobrado em ligações nacionais por minuto.</w:t>
       </w:r>
     </w:p>
     <w:p>
@@ -5625,23 +5270,12 @@
           <w:sz w:val="24"/>
         </w:rPr>
       </w:pPr>
-      <w:proofErr w:type="spellStart"/>
-      <w:proofErr w:type="gramStart"/>
-      <w:r>
-        <w:rPr>
-          <w:rFonts w:ascii="Times New Roman" w:hAnsi="Times New Roman" w:cs="Times New Roman"/>
-          <w:sz w:val="24"/>
-        </w:rPr>
-        <w:t>LigacaoOperadora</w:t>
-      </w:r>
-      <w:proofErr w:type="spellEnd"/>
-      <w:proofErr w:type="gramEnd"/>
-      <w:r>
-        <w:rPr>
-          <w:rFonts w:ascii="Times New Roman" w:hAnsi="Times New Roman" w:cs="Times New Roman"/>
-          <w:sz w:val="24"/>
-        </w:rPr>
-        <w:t>: armazena o valor cobrado para ligações de outra operadora por minuto.</w:t>
+      <w:r>
+        <w:rPr>
+          <w:rFonts w:ascii="Times New Roman" w:hAnsi="Times New Roman" w:cs="Times New Roman"/>
+          <w:sz w:val="24"/>
+        </w:rPr>
+        <w:t>LigacaoOperadora: armazena o valor cobrado para ligações de outra operadora por minuto.</w:t>
       </w:r>
     </w:p>
     <w:p>
@@ -5817,6 +5451,7 @@
           <w:rFonts w:ascii="Times New Roman" w:hAnsi="Times New Roman" w:cs="Times New Roman"/>
           <w:sz w:val="24"/>
         </w:rPr>
+        <w:lastRenderedPageBreak/>
         <w:t>Escolaridade: guarda o grau de escolaridade do funcionário.</w:t>
       </w:r>
     </w:p>
@@ -5881,38 +5516,12 @@
           <w:sz w:val="24"/>
         </w:rPr>
       </w:pPr>
-      <w:proofErr w:type="spellStart"/>
-      <w:r>
-        <w:rPr>
-          <w:rFonts w:ascii="Times New Roman" w:hAnsi="Times New Roman" w:cs="Times New Roman"/>
-          <w:sz w:val="24"/>
-        </w:rPr>
-        <w:lastRenderedPageBreak/>
-        <w:t>Email</w:t>
-      </w:r>
-      <w:proofErr w:type="spellEnd"/>
-      <w:r>
-        <w:rPr>
-          <w:rFonts w:ascii="Times New Roman" w:hAnsi="Times New Roman" w:cs="Times New Roman"/>
-          <w:sz w:val="24"/>
-        </w:rPr>
-        <w:t xml:space="preserve">: guarda o </w:t>
-      </w:r>
-      <w:proofErr w:type="spellStart"/>
-      <w:r>
-        <w:rPr>
-          <w:rFonts w:ascii="Times New Roman" w:hAnsi="Times New Roman" w:cs="Times New Roman"/>
-          <w:sz w:val="24"/>
-        </w:rPr>
-        <w:t>email</w:t>
-      </w:r>
-      <w:proofErr w:type="spellEnd"/>
-      <w:r>
-        <w:rPr>
-          <w:rFonts w:ascii="Times New Roman" w:hAnsi="Times New Roman" w:cs="Times New Roman"/>
-          <w:sz w:val="24"/>
-        </w:rPr>
-        <w:t xml:space="preserve"> do funcionário.</w:t>
+      <w:r>
+        <w:rPr>
+          <w:rFonts w:ascii="Times New Roman" w:hAnsi="Times New Roman" w:cs="Times New Roman"/>
+          <w:sz w:val="24"/>
+        </w:rPr>
+        <w:t>Email: guarda o email do funcionário.</w:t>
       </w:r>
     </w:p>
     <w:p>
@@ -5953,23 +5562,12 @@
           <w:sz w:val="24"/>
         </w:rPr>
       </w:pPr>
-      <w:proofErr w:type="spellStart"/>
-      <w:proofErr w:type="gramStart"/>
-      <w:r>
-        <w:rPr>
-          <w:rFonts w:ascii="Times New Roman" w:hAnsi="Times New Roman" w:cs="Times New Roman"/>
-          <w:sz w:val="24"/>
-        </w:rPr>
-        <w:t>TipoLogradouro</w:t>
-      </w:r>
-      <w:proofErr w:type="spellEnd"/>
-      <w:proofErr w:type="gramEnd"/>
-      <w:r>
-        <w:rPr>
-          <w:rFonts w:ascii="Times New Roman" w:hAnsi="Times New Roman" w:cs="Times New Roman"/>
-          <w:sz w:val="24"/>
-        </w:rPr>
-        <w:t>: armazena informação do tipo de logradouro do funcionário: rua, quadra, chácara, sitio, etc.</w:t>
+      <w:r>
+        <w:rPr>
+          <w:rFonts w:ascii="Times New Roman" w:hAnsi="Times New Roman" w:cs="Times New Roman"/>
+          <w:sz w:val="24"/>
+        </w:rPr>
+        <w:t>TipoLogradouro: armazena informação do tipo de logradouro do funcionário: rua, quadra, chácara, sitio, etc.</w:t>
       </w:r>
     </w:p>
     <w:p>
@@ -6314,7 +5912,6 @@
           <w:sz w:val="24"/>
         </w:rPr>
       </w:pPr>
-      <w:proofErr w:type="spellStart"/>
       <w:r>
         <w:rPr>
           <w:rFonts w:ascii="Times New Roman" w:hAnsi="Times New Roman" w:cs="Times New Roman"/>
@@ -6322,7 +5919,6 @@
         </w:rPr>
         <w:t>Comissao</w:t>
       </w:r>
-      <w:proofErr w:type="spellEnd"/>
       <w:r>
         <w:rPr>
           <w:rFonts w:ascii="Times New Roman" w:hAnsi="Times New Roman" w:cs="Times New Roman"/>
@@ -6333,7 +5929,7 @@
     </w:p>
     <w:p/>
     <w:sectPr>
-      <w:headerReference w:type="default" r:id="rId12"/>
+      <w:headerReference w:type="default" r:id="rId11"/>
       <w:pgSz w:w="11906" w:h="16838"/>
       <w:pgMar w:top="1701" w:right="1134" w:bottom="1134" w:left="1701" w:header="708" w:footer="708" w:gutter="0"/>
       <w:pgNumType w:start="4"/>
@@ -6345,8 +5941,8 @@
 </file>
 
 <file path=word/endnotes.xml><?xml version="1.0" encoding="utf-8"?>
-<w:endnotes xmlns:wpc="http://schemas.microsoft.com/office/word/2010/wordprocessingCanvas" xmlns:mc="http://schemas.openxmlformats.org/markup-compatibility/2006" xmlns:o="urn:schemas-microsoft-com:office:office" xmlns:r="http://schemas.openxmlformats.org/officeDocument/2006/relationships" xmlns:m="http://schemas.openxmlformats.org/officeDocument/2006/math" xmlns:v="urn:schemas-microsoft-com:vml" xmlns:wp14="http://schemas.microsoft.com/office/word/2010/wordprocessingDrawing" xmlns:wp="http://schemas.openxmlformats.org/drawingml/2006/wordprocessingDrawing" xmlns:w10="urn:schemas-microsoft-com:office:word" xmlns:w="http://schemas.openxmlformats.org/wordprocessingml/2006/main" xmlns:w14="http://schemas.microsoft.com/office/word/2010/wordml" xmlns:wpg="http://schemas.microsoft.com/office/word/2010/wordprocessingGroup" xmlns:wpi="http://schemas.microsoft.com/office/word/2010/wordprocessingInk" xmlns:wne="http://schemas.microsoft.com/office/word/2006/wordml" xmlns:wps="http://schemas.microsoft.com/office/word/2010/wordprocessingShape" mc:Ignorable="w14 wp14">
-  <w:endnote w:type="separator" w:id="-1">
+<w:endnotes xmlns:ve="http://schemas.openxmlformats.org/markup-compatibility/2006" xmlns:o="urn:schemas-microsoft-com:office:office" xmlns:r="http://schemas.openxmlformats.org/officeDocument/2006/relationships" xmlns:m="http://schemas.openxmlformats.org/officeDocument/2006/math" xmlns:v="urn:schemas-microsoft-com:vml" xmlns:wp="http://schemas.openxmlformats.org/drawingml/2006/wordprocessingDrawing" xmlns:w10="urn:schemas-microsoft-com:office:word" xmlns:w="http://schemas.openxmlformats.org/wordprocessingml/2006/main" xmlns:wne="http://schemas.microsoft.com/office/word/2006/wordml">
+  <w:endnote w:type="separator" w:id="0">
     <w:p>
       <w:pPr>
         <w:spacing w:after="0" w:line="240" w:lineRule="auto"/>
@@ -6356,7 +5952,7 @@
       </w:r>
     </w:p>
   </w:endnote>
-  <w:endnote w:type="continuationSeparator" w:id="0">
+  <w:endnote w:type="continuationSeparator" w:id="1">
     <w:p>
       <w:pPr>
         <w:spacing w:after="0" w:line="240" w:lineRule="auto"/>
@@ -6370,8 +5966,8 @@
 </file>
 
 <file path=word/footnotes.xml><?xml version="1.0" encoding="utf-8"?>
-<w:footnotes xmlns:wpc="http://schemas.microsoft.com/office/word/2010/wordprocessingCanvas" xmlns:mc="http://schemas.openxmlformats.org/markup-compatibility/2006" xmlns:o="urn:schemas-microsoft-com:office:office" xmlns:r="http://schemas.openxmlformats.org/officeDocument/2006/relationships" xmlns:m="http://schemas.openxmlformats.org/officeDocument/2006/math" xmlns:v="urn:schemas-microsoft-com:vml" xmlns:wp14="http://schemas.microsoft.com/office/word/2010/wordprocessingDrawing" xmlns:wp="http://schemas.openxmlformats.org/drawingml/2006/wordprocessingDrawing" xmlns:w10="urn:schemas-microsoft-com:office:word" xmlns:w="http://schemas.openxmlformats.org/wordprocessingml/2006/main" xmlns:w14="http://schemas.microsoft.com/office/word/2010/wordml" xmlns:wpg="http://schemas.microsoft.com/office/word/2010/wordprocessingGroup" xmlns:wpi="http://schemas.microsoft.com/office/word/2010/wordprocessingInk" xmlns:wne="http://schemas.microsoft.com/office/word/2006/wordml" xmlns:wps="http://schemas.microsoft.com/office/word/2010/wordprocessingShape" mc:Ignorable="w14 wp14">
-  <w:footnote w:type="separator" w:id="-1">
+<w:footnotes xmlns:ve="http://schemas.openxmlformats.org/markup-compatibility/2006" xmlns:o="urn:schemas-microsoft-com:office:office" xmlns:r="http://schemas.openxmlformats.org/officeDocument/2006/relationships" xmlns:m="http://schemas.openxmlformats.org/officeDocument/2006/math" xmlns:v="urn:schemas-microsoft-com:vml" xmlns:wp="http://schemas.openxmlformats.org/drawingml/2006/wordprocessingDrawing" xmlns:w10="urn:schemas-microsoft-com:office:word" xmlns:w="http://schemas.openxmlformats.org/wordprocessingml/2006/main" xmlns:wne="http://schemas.microsoft.com/office/word/2006/wordml">
+  <w:footnote w:type="separator" w:id="0">
     <w:p>
       <w:pPr>
         <w:spacing w:after="0" w:line="240" w:lineRule="auto"/>
@@ -6381,7 +5977,7 @@
       </w:r>
     </w:p>
   </w:footnote>
-  <w:footnote w:type="continuationSeparator" w:id="0">
+  <w:footnote w:type="continuationSeparator" w:id="1">
     <w:p>
       <w:pPr>
         <w:spacing w:after="0" w:line="240" w:lineRule="auto"/>
@@ -6395,7 +5991,7 @@
 </file>
 
 <file path=word/header1.xml><?xml version="1.0" encoding="utf-8"?>
-<w:hdr xmlns:wpc="http://schemas.microsoft.com/office/word/2010/wordprocessingCanvas" xmlns:mc="http://schemas.openxmlformats.org/markup-compatibility/2006" xmlns:o="urn:schemas-microsoft-com:office:office" xmlns:r="http://schemas.openxmlformats.org/officeDocument/2006/relationships" xmlns:m="http://schemas.openxmlformats.org/officeDocument/2006/math" xmlns:v="urn:schemas-microsoft-com:vml" xmlns:wp14="http://schemas.microsoft.com/office/word/2010/wordprocessingDrawing" xmlns:wp="http://schemas.openxmlformats.org/drawingml/2006/wordprocessingDrawing" xmlns:w10="urn:schemas-microsoft-com:office:word" xmlns:w="http://schemas.openxmlformats.org/wordprocessingml/2006/main" xmlns:w14="http://schemas.microsoft.com/office/word/2010/wordml" xmlns:wpg="http://schemas.microsoft.com/office/word/2010/wordprocessingGroup" xmlns:wpi="http://schemas.microsoft.com/office/word/2010/wordprocessingInk" xmlns:wne="http://schemas.microsoft.com/office/word/2006/wordml" xmlns:wps="http://schemas.microsoft.com/office/word/2010/wordprocessingShape" mc:Ignorable="w14 wp14">
+<w:hdr xmlns:ve="http://schemas.openxmlformats.org/markup-compatibility/2006" xmlns:o="urn:schemas-microsoft-com:office:office" xmlns:r="http://schemas.openxmlformats.org/officeDocument/2006/relationships" xmlns:m="http://schemas.openxmlformats.org/officeDocument/2006/math" xmlns:v="urn:schemas-microsoft-com:vml" xmlns:wp="http://schemas.openxmlformats.org/drawingml/2006/wordprocessingDrawing" xmlns:w10="urn:schemas-microsoft-com:office:word" xmlns:w="http://schemas.openxmlformats.org/wordprocessingml/2006/main" xmlns:wne="http://schemas.microsoft.com/office/word/2006/wordml">
   <w:p>
     <w:pPr>
       <w:pStyle w:val="Cabealho"/>
@@ -6411,7 +6007,7 @@
 </file>
 
 <file path=word/header2.xml><?xml version="1.0" encoding="utf-8"?>
-<w:hdr xmlns:wpc="http://schemas.microsoft.com/office/word/2010/wordprocessingCanvas" xmlns:mc="http://schemas.openxmlformats.org/markup-compatibility/2006" xmlns:o="urn:schemas-microsoft-com:office:office" xmlns:r="http://schemas.openxmlformats.org/officeDocument/2006/relationships" xmlns:m="http://schemas.openxmlformats.org/officeDocument/2006/math" xmlns:v="urn:schemas-microsoft-com:vml" xmlns:wp14="http://schemas.microsoft.com/office/word/2010/wordprocessingDrawing" xmlns:wp="http://schemas.openxmlformats.org/drawingml/2006/wordprocessingDrawing" xmlns:w10="urn:schemas-microsoft-com:office:word" xmlns:w="http://schemas.openxmlformats.org/wordprocessingml/2006/main" xmlns:w14="http://schemas.microsoft.com/office/word/2010/wordml" xmlns:wpg="http://schemas.microsoft.com/office/word/2010/wordprocessingGroup" xmlns:wpi="http://schemas.microsoft.com/office/word/2010/wordprocessingInk" xmlns:wne="http://schemas.microsoft.com/office/word/2006/wordml" xmlns:wps="http://schemas.microsoft.com/office/word/2010/wordprocessingShape" mc:Ignorable="w14 wp14">
+<w:hdr xmlns:ve="http://schemas.openxmlformats.org/markup-compatibility/2006" xmlns:o="urn:schemas-microsoft-com:office:office" xmlns:r="http://schemas.openxmlformats.org/officeDocument/2006/relationships" xmlns:m="http://schemas.openxmlformats.org/officeDocument/2006/math" xmlns:v="urn:schemas-microsoft-com:vml" xmlns:wp="http://schemas.openxmlformats.org/drawingml/2006/wordprocessingDrawing" xmlns:w10="urn:schemas-microsoft-com:office:word" xmlns:w="http://schemas.openxmlformats.org/wordprocessingml/2006/main" xmlns:wne="http://schemas.microsoft.com/office/word/2006/wordml">
   <w:sdt>
     <w:sdtPr>
       <w:id w:val="-1492023190"/>
@@ -6420,7 +6016,6 @@
         <w:docPartUnique/>
       </w:docPartObj>
     </w:sdtPr>
-    <w:sdtEndPr/>
     <w:sdtContent>
       <w:p>
         <w:pPr>
@@ -6440,7 +6035,7 @@
           <w:rPr>
             <w:noProof/>
           </w:rPr>
-          <w:t>11</w:t>
+          <w:t>6</w:t>
         </w:r>
         <w:r>
           <w:fldChar w:fldCharType="end"/>
@@ -6457,7 +6052,7 @@
 </file>
 
 <file path=word/numbering.xml><?xml version="1.0" encoding="utf-8"?>
-<w:numbering xmlns:wpc="http://schemas.microsoft.com/office/word/2010/wordprocessingCanvas" xmlns:mc="http://schemas.openxmlformats.org/markup-compatibility/2006" xmlns:o="urn:schemas-microsoft-com:office:office" xmlns:r="http://schemas.openxmlformats.org/officeDocument/2006/relationships" xmlns:m="http://schemas.openxmlformats.org/officeDocument/2006/math" xmlns:v="urn:schemas-microsoft-com:vml" xmlns:wp14="http://schemas.microsoft.com/office/word/2010/wordprocessingDrawing" xmlns:wp="http://schemas.openxmlformats.org/drawingml/2006/wordprocessingDrawing" xmlns:w10="urn:schemas-microsoft-com:office:word" xmlns:w="http://schemas.openxmlformats.org/wordprocessingml/2006/main" xmlns:w14="http://schemas.microsoft.com/office/word/2010/wordml" xmlns:wpg="http://schemas.microsoft.com/office/word/2010/wordprocessingGroup" xmlns:wpi="http://schemas.microsoft.com/office/word/2010/wordprocessingInk" xmlns:wne="http://schemas.microsoft.com/office/word/2006/wordml" xmlns:wps="http://schemas.microsoft.com/office/word/2010/wordprocessingShape" mc:Ignorable="w14 wp14">
+<w:numbering xmlns:ve="http://schemas.openxmlformats.org/markup-compatibility/2006" xmlns:o="urn:schemas-microsoft-com:office:office" xmlns:r="http://schemas.openxmlformats.org/officeDocument/2006/relationships" xmlns:m="http://schemas.openxmlformats.org/officeDocument/2006/math" xmlns:v="urn:schemas-microsoft-com:vml" xmlns:wp="http://schemas.openxmlformats.org/drawingml/2006/wordprocessingDrawing" xmlns:w10="urn:schemas-microsoft-com:office:word" xmlns:w="http://schemas.openxmlformats.org/wordprocessingml/2006/main" xmlns:wne="http://schemas.microsoft.com/office/word/2006/wordml">
   <w:abstractNum w:abstractNumId="0">
     <w:nsid w:val="03766F38"/>
     <w:multiLevelType w:val="hybridMultilevel"/>
@@ -8046,7 +7641,7 @@
 </file>
 
 <file path=word/styles.xml><?xml version="1.0" encoding="utf-8"?>
-<w:styles xmlns:mc="http://schemas.openxmlformats.org/markup-compatibility/2006" xmlns:r="http://schemas.openxmlformats.org/officeDocument/2006/relationships" xmlns:w="http://schemas.openxmlformats.org/wordprocessingml/2006/main" xmlns:w14="http://schemas.microsoft.com/office/word/2010/wordml" mc:Ignorable="w14">
+<w:styles xmlns:r="http://schemas.openxmlformats.org/officeDocument/2006/relationships" xmlns:w="http://schemas.openxmlformats.org/wordprocessingml/2006/main">
   <w:docDefaults>
     <w:rPrDefault>
       <w:rPr>
@@ -8204,6 +7799,7 @@
   <w:style w:type="paragraph" w:default="1" w:styleId="Normal">
     <w:name w:val="Normal"/>
     <w:qFormat/>
+    <w:rsid w:val="006D3A9A"/>
   </w:style>
   <w:style w:type="paragraph" w:styleId="Ttulo1">
     <w:name w:val="heading 1"/>
@@ -8263,6 +7859,7 @@
     <w:uiPriority w:val="99"/>
     <w:semiHidden/>
     <w:unhideWhenUsed/>
+    <w:qFormat/>
     <w:tblPr>
       <w:tblInd w:w="0" w:type="dxa"/>
       <w:tblCellMar>
@@ -8288,6 +7885,7 @@
       <w:spacing w:after="0" w:line="240" w:lineRule="auto"/>
     </w:pPr>
     <w:tblPr>
+      <w:tblInd w:w="0" w:type="dxa"/>
       <w:tblBorders>
         <w:top w:val="single" w:sz="4" w:space="0" w:color="auto"/>
         <w:left w:val="single" w:sz="4" w:space="0" w:color="auto"/>
@@ -8296,6 +7894,12 @@
         <w:insideH w:val="single" w:sz="4" w:space="0" w:color="auto"/>
         <w:insideV w:val="single" w:sz="4" w:space="0" w:color="auto"/>
       </w:tblBorders>
+      <w:tblCellMar>
+        <w:top w:w="0" w:type="dxa"/>
+        <w:left w:w="108" w:type="dxa"/>
+        <w:bottom w:w="0" w:type="dxa"/>
+        <w:right w:w="108" w:type="dxa"/>
+      </w:tblCellMar>
     </w:tblPr>
   </w:style>
   <w:style w:type="paragraph" w:styleId="PargrafodaLista">

</xml_diff>